<commit_message>
cv and post changes
</commit_message>
<xml_diff>
--- a/assets/DCOOK_cv2.docx
+++ b/assets/DCOOK_cv2.docx
@@ -298,18 +298,32 @@
           <w:rFonts w:ascii="PT Sans" w:hAnsi="PT Sans"/>
         </w:rPr>
       </w:pPr>
-      <w:r>
-        <w:rPr>
-          <w:rFonts w:ascii="PT Sans" w:hAnsi="PT Sans"/>
-        </w:rPr>
-        <w:t xml:space="preserve">MSc, Cognitive Psychology </w:t>
-      </w:r>
-      <w:r>
-        <w:rPr>
-          <w:rFonts w:ascii="PT Sans" w:hAnsi="PT Sans"/>
-        </w:rPr>
-        <w:tab/>
-      </w:r>
+      <w:bookmarkStart w:id="0" w:name="_GoBack"/>
+      <w:r>
+        <w:rPr>
+          <w:rFonts w:ascii="PT Sans" w:hAnsi="PT Sans"/>
+        </w:rPr>
+        <w:t xml:space="preserve">MSc, Cognitive </w:t>
+      </w:r>
+      <w:r>
+        <w:rPr>
+          <w:rFonts w:ascii="PT Sans" w:hAnsi="PT Sans"/>
+        </w:rPr>
+        <w:t>Science</w:t>
+      </w:r>
+      <w:r>
+        <w:rPr>
+          <w:rFonts w:ascii="PT Sans" w:hAnsi="PT Sans"/>
+        </w:rPr>
+        <w:t xml:space="preserve"> </w:t>
+      </w:r>
+      <w:r>
+        <w:rPr>
+          <w:rFonts w:ascii="PT Sans" w:hAnsi="PT Sans"/>
+        </w:rPr>
+        <w:tab/>
+      </w:r>
+      <w:bookmarkEnd w:id="0"/>
       <w:r>
         <w:rPr>
           <w:rFonts w:ascii="PT Sans" w:hAnsi="PT Sans"/>
@@ -421,6 +435,58 @@
           <w:rFonts w:ascii="PT Sans" w:hAnsi="PT Sans"/>
         </w:rPr>
         <w:t xml:space="preserve">Einstein Master Award </w:t>
+      </w:r>
+    </w:p>
+    <w:p>
+      <w:pPr>
+        <w:spacing w:after="0" w:line="240" w:lineRule="auto"/>
+        <w:rPr>
+          <w:rFonts w:ascii="PT Sans" w:hAnsi="PT Sans"/>
+        </w:rPr>
+      </w:pPr>
+    </w:p>
+    <w:p>
+      <w:pPr>
+        <w:spacing w:after="0" w:line="240" w:lineRule="auto"/>
+        <w:rPr>
+          <w:rFonts w:ascii="PT Sans" w:hAnsi="PT Sans"/>
+        </w:rPr>
+      </w:pPr>
+      <w:r>
+        <w:rPr>
+          <w:rFonts w:ascii="PT Sans" w:hAnsi="PT Sans"/>
+        </w:rPr>
+        <w:t>The</w:t>
+      </w:r>
+      <w:r>
+        <w:rPr>
+          <w:rFonts w:ascii="PT Sans" w:hAnsi="PT Sans"/>
+        </w:rPr>
+        <w:t xml:space="preserve"> focus of the</w:t>
+      </w:r>
+      <w:r>
+        <w:rPr>
+          <w:rFonts w:ascii="PT Sans" w:hAnsi="PT Sans"/>
+        </w:rPr>
+        <w:t xml:space="preserve"> MSc "Brain Track" program </w:t>
+      </w:r>
+      <w:r>
+        <w:rPr>
+          <w:rFonts w:ascii="PT Sans" w:hAnsi="PT Sans"/>
+        </w:rPr>
+        <w:t>was</w:t>
+      </w:r>
+      <w:r>
+        <w:rPr>
+          <w:rFonts w:ascii="PT Sans" w:hAnsi="PT Sans"/>
+        </w:rPr>
+        <w:t xml:space="preserve"> ex</w:t>
+      </w:r>
+      <w:r>
+        <w:rPr>
+          <w:rFonts w:ascii="PT Sans" w:hAnsi="PT Sans"/>
+        </w:rPr>
+        <w:t xml:space="preserve">perimental cognitive science, including scientific computing in R and Python, and applied statistical analysis and modeling of behavioral and physiological data. </w:t>
       </w:r>
     </w:p>
     <w:p>
@@ -704,21 +770,6 @@
         </w:rPr>
         <w:t>Research in clinical social work</w:t>
       </w:r>
-    </w:p>
-    <w:p>
-      <w:pPr>
-        <w:spacing w:after="0" w:line="240" w:lineRule="auto"/>
-        <w:ind w:left="360"/>
-        <w:rPr>
-          <w:rFonts w:ascii="PT Sans" w:hAnsi="PT Sans"/>
-        </w:rPr>
-      </w:pPr>
-      <w:r>
-        <w:rPr>
-          <w:rFonts w:ascii="PT Sans" w:hAnsi="PT Sans"/>
-        </w:rPr>
-        <w:tab/>
-      </w:r>
       <w:r>
         <w:rPr>
           <w:rFonts w:ascii="PT Sans" w:hAnsi="PT Sans"/>
@@ -760,15 +811,6 @@
           <w:szCs w:val="28"/>
         </w:rPr>
         <w:t xml:space="preserve">Current </w:t>
-      </w:r>
-      <w:r>
-        <w:rPr>
-          <w:rFonts w:ascii="PT Sans" w:hAnsi="PT Sans"/>
-          <w:b/>
-          <w:sz w:val="28"/>
-          <w:szCs w:val="28"/>
-        </w:rPr>
-        <w:t>Employment</w:t>
       </w:r>
     </w:p>
     <w:p>
@@ -885,7 +927,13 @@
         <w:rPr>
           <w:rFonts w:ascii="PT Sans" w:hAnsi="PT Sans"/>
         </w:rPr>
-        <w:t xml:space="preserve">Website &amp; Software development @ </w:t>
+        <w:t xml:space="preserve">Website </w:t>
+      </w:r>
+      <w:r>
+        <w:rPr>
+          <w:rFonts w:ascii="PT Sans" w:hAnsi="PT Sans"/>
+        </w:rPr>
+        <w:t xml:space="preserve">development @ </w:t>
       </w:r>
       <w:hyperlink r:id="rId13" w:history="1">
         <w:r>
@@ -906,7 +954,19 @@
         <w:rPr>
           <w:rFonts w:ascii="PT Sans" w:hAnsi="PT Sans"/>
         </w:rPr>
-        <w:t xml:space="preserve">(PHP, html, css javascript) </w:t>
+        <w:t>(PHP, html, css</w:t>
+      </w:r>
+      <w:r>
+        <w:rPr>
+          <w:rFonts w:ascii="PT Sans" w:hAnsi="PT Sans"/>
+        </w:rPr>
+        <w:t>,</w:t>
+      </w:r>
+      <w:r>
+        <w:rPr>
+          <w:rFonts w:ascii="PT Sans" w:hAnsi="PT Sans"/>
+        </w:rPr>
+        <w:t xml:space="preserve"> javascript) </w:t>
       </w:r>
     </w:p>
     <w:p>
@@ -925,19 +985,47 @@
         <w:rPr>
           <w:rFonts w:ascii="PT Sans" w:hAnsi="PT Sans"/>
         </w:rPr>
-        <w:t xml:space="preserve">Electrophysiology hardware configuration @ the </w:t>
-      </w:r>
-      <w:r>
-        <w:rPr>
-          <w:rFonts w:ascii="PT Sans" w:hAnsi="PT Sans"/>
-        </w:rPr>
-        <w:t>Berlin S</w:t>
-      </w:r>
-      <w:r>
-        <w:rPr>
-          <w:rFonts w:ascii="PT Sans" w:hAnsi="PT Sans"/>
-        </w:rPr>
-        <w:t>chool of Mind and Brain</w:t>
+        <w:t xml:space="preserve">Website </w:t>
+      </w:r>
+      <w:r>
+        <w:rPr>
+          <w:rFonts w:ascii="PT Sans" w:hAnsi="PT Sans"/>
+        </w:rPr>
+        <w:t>development @</w:t>
+      </w:r>
+      <w:hyperlink r:id="rId14" w:history="1">
+        <w:r>
+          <w:rPr>
+            <w:rStyle w:val="Hyperlink"/>
+            <w:rFonts w:ascii="PT Sans" w:hAnsi="PT Sans"/>
+          </w:rPr>
+          <w:t xml:space="preserve"> </w:t>
+        </w:r>
+        <w:r>
+          <w:rPr>
+            <w:rStyle w:val="Hyperlink"/>
+            <w:rFonts w:ascii="PT Sans" w:hAnsi="PT Sans"/>
+          </w:rPr>
+          <w:t>Berlin School of Mind and Brain's Labs</w:t>
+        </w:r>
+      </w:hyperlink>
+      <w:r>
+        <w:rPr>
+          <w:rFonts w:ascii="PT Sans" w:hAnsi="PT Sans"/>
+        </w:rPr>
+        <w:t xml:space="preserve"> </w:t>
+      </w:r>
+      <w:r>
+        <w:rPr>
+          <w:rFonts w:ascii="PT Sans" w:hAnsi="PT Sans"/>
+        </w:rPr>
+        <w:t>(</w:t>
+      </w:r>
+      <w:r>
+        <w:rPr>
+          <w:rFonts w:ascii="PT Sans" w:hAnsi="PT Sans"/>
+        </w:rPr>
+        <w:t>PHP, html, css, SQL)</w:t>
       </w:r>
     </w:p>
     <w:p>
@@ -956,37 +1044,17 @@
         <w:rPr>
           <w:rFonts w:ascii="PT Sans" w:hAnsi="PT Sans"/>
         </w:rPr>
-        <w:t xml:space="preserve">Admin for the Berlin School of Mind and Brain's Labs </w:t>
-      </w:r>
-      <w:hyperlink r:id="rId14" w:history="1">
-        <w:proofErr w:type="spellStart"/>
+        <w:t xml:space="preserve">Computer hardware configuration @ </w:t>
+      </w:r>
+      <w:hyperlink r:id="rId15" w:history="1">
         <w:r>
           <w:rPr>
             <w:rStyle w:val="Hyperlink"/>
             <w:rFonts w:ascii="PT Sans" w:hAnsi="PT Sans"/>
           </w:rPr>
-          <w:t>MediaWiki</w:t>
+          <w:t>the Berlin School of Mind and Brain Electrophysiology Lab</w:t>
         </w:r>
-        <w:proofErr w:type="spellEnd"/>
       </w:hyperlink>
-      <w:r>
-        <w:rPr>
-          <w:rFonts w:ascii="PT Sans" w:hAnsi="PT Sans"/>
-        </w:rPr>
-        <w:t xml:space="preserve"> (</w:t>
-      </w:r>
-      <w:r>
-        <w:rPr>
-          <w:rFonts w:ascii="PT Sans" w:hAnsi="PT Sans"/>
-        </w:rPr>
-        <w:t>(PHP, html,</w:t>
-      </w:r>
-      <w:r>
-        <w:rPr>
-          <w:rFonts w:ascii="PT Sans" w:hAnsi="PT Sans"/>
-        </w:rPr>
-        <w:t xml:space="preserve"> css, SQL)</w:t>
-      </w:r>
     </w:p>
     <w:p>
       <w:pPr>
@@ -1024,283 +1092,43 @@
           <w:sz w:val="28"/>
           <w:szCs w:val="28"/>
         </w:rPr>
-        <w:t>Previous Research &amp; Employment</w:t>
-      </w:r>
-    </w:p>
-    <w:p>
-      <w:pPr>
-        <w:spacing w:after="0" w:line="240" w:lineRule="auto"/>
-        <w:ind w:left="5040" w:hanging="5040"/>
-        <w:rPr>
-          <w:rFonts w:ascii="PT Sans" w:hAnsi="PT Sans"/>
-        </w:rPr>
-      </w:pPr>
-      <w:hyperlink r:id="rId15" w:history="1">
-        <w:r>
-          <w:rPr>
-            <w:rStyle w:val="Hyperlink"/>
-            <w:rFonts w:ascii="PT Sans" w:hAnsi="PT Sans"/>
-            <w:b/>
-          </w:rPr>
-          <w:t xml:space="preserve">Fraunhofer Institute for Telecommunications, </w:t>
-        </w:r>
-        <w:proofErr w:type="spellStart"/>
-        <w:r>
-          <w:rPr>
-            <w:rStyle w:val="Hyperlink"/>
-            <w:rFonts w:ascii="PT Sans" w:hAnsi="PT Sans"/>
-            <w:b/>
-          </w:rPr>
-          <w:t>HHI</w:t>
-        </w:r>
-        <w:proofErr w:type="spellEnd"/>
-      </w:hyperlink>
-      <w:r>
-        <w:rPr>
-          <w:rFonts w:ascii="PT Sans" w:hAnsi="PT Sans"/>
-        </w:rPr>
-        <w:tab/>
-      </w:r>
-      <w:r>
-        <w:rPr>
-          <w:rFonts w:ascii="PT Sans" w:hAnsi="PT Sans"/>
-        </w:rPr>
-        <w:tab/>
-      </w:r>
-      <w:r>
-        <w:rPr>
-          <w:rFonts w:ascii="PT Sans" w:hAnsi="PT Sans"/>
-        </w:rPr>
-        <w:tab/>
-      </w:r>
-      <w:r>
-        <w:rPr>
-          <w:rFonts w:ascii="PT Sans" w:hAnsi="PT Sans"/>
-        </w:rPr>
-        <w:tab/>
-      </w:r>
-      <w:r>
-        <w:rPr>
-          <w:rFonts w:ascii="PT Sans" w:hAnsi="PT Sans"/>
-        </w:rPr>
-        <w:t>02/2016—11/2016</w:t>
-      </w:r>
-    </w:p>
-    <w:p>
-      <w:pPr>
-        <w:spacing w:after="0" w:line="240" w:lineRule="auto"/>
-        <w:ind w:left="5040" w:hanging="5040"/>
-        <w:rPr>
-          <w:rFonts w:ascii="PT Sans" w:hAnsi="PT Sans"/>
-        </w:rPr>
-      </w:pPr>
-      <w:r>
-        <w:rPr>
-          <w:rFonts w:ascii="PT Sans" w:hAnsi="PT Sans"/>
-        </w:rPr>
-        <w:t>Image Processing &amp;</w:t>
-      </w:r>
-      <w:r>
-        <w:rPr>
-          <w:rFonts w:ascii="PT Sans" w:hAnsi="PT Sans"/>
-        </w:rPr>
-        <w:t xml:space="preserve"> Machine Learning </w:t>
-      </w:r>
-      <w:r>
-        <w:rPr>
-          <w:rFonts w:ascii="PT Sans" w:hAnsi="PT Sans"/>
-        </w:rPr>
-        <w:t>Department</w:t>
-      </w:r>
-      <w:r>
-        <w:rPr>
-          <w:rFonts w:ascii="PT Sans" w:hAnsi="PT Sans"/>
-        </w:rPr>
-        <w:t xml:space="preserve">, </w:t>
-      </w:r>
-      <w:r>
-        <w:rPr>
-          <w:rFonts w:ascii="PT Sans" w:hAnsi="PT Sans"/>
-        </w:rPr>
-        <w:t>EEG Lab,</w:t>
-      </w:r>
-    </w:p>
-    <w:p>
-      <w:pPr>
-        <w:spacing w:after="0" w:line="360" w:lineRule="auto"/>
-        <w:ind w:left="5040" w:hanging="5040"/>
-        <w:rPr>
-          <w:rFonts w:ascii="PT Sans" w:hAnsi="PT Sans"/>
-        </w:rPr>
-      </w:pPr>
-      <w:r>
-        <w:rPr>
-          <w:rFonts w:ascii="PT Sans" w:hAnsi="PT Sans"/>
-        </w:rPr>
-        <w:t>Berlin, Germany</w:t>
-      </w:r>
-    </w:p>
-    <w:p>
-      <w:pPr>
-        <w:spacing w:after="0" w:line="240" w:lineRule="auto"/>
-        <w:jc w:val="both"/>
-        <w:rPr>
-          <w:rFonts w:ascii="PT Sans" w:hAnsi="PT Sans"/>
-        </w:rPr>
-      </w:pPr>
-      <w:r>
-        <w:rPr>
-          <w:rFonts w:ascii="PT Sans" w:eastAsiaTheme="minorHAnsi" w:hAnsi="PT Sans" w:cs="Helvetica"/>
-          <w:iCs/>
-          <w:color w:val="434343"/>
-        </w:rPr>
-        <w:t xml:space="preserve">The </w:t>
-      </w:r>
-      <w:r>
-        <w:rPr>
-          <w:rFonts w:ascii="PT Sans" w:eastAsiaTheme="minorHAnsi" w:hAnsi="PT Sans" w:cs="Helvetica"/>
-          <w:i/>
-          <w:iCs/>
-          <w:color w:val="434343"/>
-        </w:rPr>
-        <w:t xml:space="preserve">EEG Lab at </w:t>
-      </w:r>
-      <w:r>
-        <w:rPr>
-          <w:rFonts w:ascii="PT Sans" w:eastAsiaTheme="minorHAnsi" w:hAnsi="PT Sans" w:cs="Helvetica"/>
-          <w:i/>
-          <w:iCs/>
-          <w:color w:val="434343"/>
-        </w:rPr>
-        <w:t>the Fraunhofer Institute</w:t>
-      </w:r>
-      <w:r>
-        <w:rPr>
-          <w:rFonts w:ascii="PT Sans" w:eastAsiaTheme="minorHAnsi" w:hAnsi="PT Sans" w:cs="Helvetica"/>
-          <w:iCs/>
-          <w:color w:val="434343"/>
-        </w:rPr>
-        <w:t xml:space="preserve"> in Berlin</w:t>
-      </w:r>
-      <w:r>
-        <w:rPr>
-          <w:rFonts w:ascii="PT Sans" w:eastAsiaTheme="minorHAnsi" w:hAnsi="PT Sans" w:cs="Helvetica"/>
-          <w:iCs/>
-          <w:color w:val="434343"/>
-        </w:rPr>
-        <w:t xml:space="preserve"> analyzes image and video signals as they are perceived by human observers. The group develops algorithms that help to predict human image quality assessments</w:t>
-      </w:r>
-      <w:r>
-        <w:rPr>
-          <w:rFonts w:ascii="PT Sans" w:eastAsiaTheme="minorHAnsi" w:hAnsi="PT Sans" w:cs="Helvetica"/>
-          <w:iCs/>
-          <w:color w:val="434343"/>
-        </w:rPr>
-        <w:t>, which are useful for the design and evaluation of new image and video presentation technologies.</w:t>
-      </w:r>
-      <w:r>
-        <w:rPr>
-          <w:rFonts w:ascii="PT Sans" w:eastAsiaTheme="minorHAnsi" w:hAnsi="PT Sans" w:cs="Helvetica"/>
-          <w:iCs/>
-          <w:color w:val="434343"/>
-        </w:rPr>
-        <w:t xml:space="preserve"> I was involved in a project investigating the use of EEG technology for extracting brain correlations </w:t>
-      </w:r>
-      <w:r>
-        <w:rPr>
-          <w:rFonts w:ascii="PT Sans" w:eastAsiaTheme="minorHAnsi" w:hAnsi="PT Sans" w:cs="Helvetica"/>
-          <w:iCs/>
-          <w:color w:val="434343"/>
-        </w:rPr>
-        <w:t>of</w:t>
-      </w:r>
-      <w:r>
-        <w:rPr>
-          <w:rFonts w:ascii="PT Sans" w:eastAsiaTheme="minorHAnsi" w:hAnsi="PT Sans" w:cs="Helvetica"/>
-          <w:iCs/>
-          <w:color w:val="434343"/>
-        </w:rPr>
-        <w:t xml:space="preserve"> user</w:t>
-      </w:r>
-      <w:r>
-        <w:rPr>
-          <w:rFonts w:ascii="Helvetica" w:eastAsia="Helvetica" w:hAnsi="Helvetica" w:cs="Helvetica"/>
-          <w:iCs/>
-          <w:color w:val="434343"/>
-        </w:rPr>
-        <w:t xml:space="preserve">’s </w:t>
-      </w:r>
-      <w:r>
-        <w:rPr>
-          <w:rFonts w:ascii="Helvetica" w:eastAsia="Helvetica" w:hAnsi="Helvetica" w:cs="Helvetica"/>
-          <w:iCs/>
-          <w:color w:val="434343"/>
-        </w:rPr>
-        <w:t>perception of</w:t>
-      </w:r>
-      <w:r>
-        <w:rPr>
-          <w:rFonts w:ascii="Helvetica" w:eastAsia="Helvetica" w:hAnsi="Helvetica" w:cs="Helvetica"/>
-          <w:iCs/>
-          <w:color w:val="434343"/>
-        </w:rPr>
-        <w:t xml:space="preserve"> </w:t>
-      </w:r>
-      <w:r>
-        <w:rPr>
-          <w:rFonts w:ascii="Helvetica" w:eastAsia="Helvetica" w:hAnsi="Helvetica" w:cs="Helvetica"/>
-          <w:iCs/>
-          <w:color w:val="434343"/>
-        </w:rPr>
-        <w:t xml:space="preserve">video </w:t>
-      </w:r>
-      <w:r>
-        <w:rPr>
-          <w:rFonts w:ascii="Helvetica" w:eastAsia="Helvetica" w:hAnsi="Helvetica" w:cs="Helvetica"/>
-          <w:iCs/>
-          <w:color w:val="434343"/>
-        </w:rPr>
-        <w:t>quality.</w:t>
-      </w:r>
-    </w:p>
-    <w:p>
-      <w:pPr>
-        <w:spacing w:after="0" w:line="240" w:lineRule="auto"/>
-        <w:ind w:left="5040" w:hanging="5040"/>
-        <w:rPr>
-          <w:rFonts w:ascii="PT Sans" w:hAnsi="PT Sans"/>
-        </w:rPr>
-      </w:pPr>
+        <w:t>Computer Software</w:t>
+      </w:r>
+    </w:p>
+    <w:p>
+      <w:pPr>
+        <w:spacing w:after="0" w:line="240" w:lineRule="auto"/>
+        <w:rPr>
+          <w:rFonts w:ascii="PT Sans" w:hAnsi="PT Sans"/>
+          <w:b/>
+        </w:rPr>
+      </w:pPr>
+      <w:r>
+        <w:rPr>
+          <w:rFonts w:ascii="PT Sans" w:hAnsi="PT Sans"/>
+          <w:b/>
+        </w:rPr>
+        <w:t>Python (advanced)</w:t>
+      </w:r>
     </w:p>
     <w:p>
       <w:pPr>
         <w:pStyle w:val="ListParagraph"/>
         <w:numPr>
-          <w:ilvl w:val="0"/>
-          <w:numId w:val="17"/>
+          <w:ilvl w:val="1"/>
+          <w:numId w:val="1"/>
         </w:numPr>
         <w:spacing w:after="0" w:line="240" w:lineRule="auto"/>
-        <w:rPr>
-          <w:rFonts w:ascii="PT Sans" w:hAnsi="PT Sans"/>
-        </w:rPr>
-      </w:pPr>
-      <w:r>
-        <w:rPr>
-          <w:rFonts w:ascii="PT Sans" w:hAnsi="PT Sans"/>
-        </w:rPr>
-        <w:t>P</w:t>
-      </w:r>
-      <w:r>
-        <w:rPr>
-          <w:rFonts w:ascii="PT Sans" w:hAnsi="PT Sans"/>
-        </w:rPr>
-        <w:t xml:space="preserve">roject </w:t>
-      </w:r>
-      <w:r>
-        <w:rPr>
-          <w:rFonts w:ascii="PT Sans" w:hAnsi="PT Sans"/>
-        </w:rPr>
-        <w:t>on</w:t>
+        <w:ind w:left="540"/>
+        <w:rPr>
+          <w:rFonts w:ascii="PT Sans" w:hAnsi="PT Sans"/>
+        </w:rPr>
+      </w:pPr>
+      <w:r>
+        <w:rPr>
+          <w:rFonts w:ascii="PT Sans" w:hAnsi="PT Sans"/>
+        </w:rPr>
+        <w:t>Data analysis, machine learning –</w:t>
       </w:r>
       <w:r>
         <w:rPr>
@@ -1312,220 +1140,567 @@
         <w:rPr>
           <w:rFonts w:ascii="PT Sans" w:hAnsi="PT Sans"/>
         </w:rPr>
-        <w:t xml:space="preserve">EEG </w:t>
-      </w:r>
-      <w:r>
-        <w:rPr>
-          <w:rFonts w:ascii="PT Sans" w:hAnsi="PT Sans"/>
-        </w:rPr>
-        <w:t>signal</w:t>
-      </w:r>
-      <w:r>
-        <w:rPr>
-          <w:rFonts w:ascii="PT Sans" w:hAnsi="PT Sans"/>
-        </w:rPr>
-        <w:t xml:space="preserve"> </w:t>
-      </w:r>
-      <w:r>
-        <w:rPr>
-          <w:rFonts w:ascii="PT Sans" w:hAnsi="PT Sans"/>
-        </w:rPr>
-        <w:t>quality</w:t>
-      </w:r>
-      <w:r>
-        <w:rPr>
-          <w:rFonts w:ascii="PT Sans" w:hAnsi="PT Sans"/>
-        </w:rPr>
-        <w:t xml:space="preserve"> during Virtual Reality head-mounted device stimulation</w:t>
+        <w:t xml:space="preserve">numpy, </w:t>
+      </w:r>
+      <w:r>
+        <w:rPr>
+          <w:rFonts w:ascii="PT Sans" w:hAnsi="PT Sans"/>
+        </w:rPr>
+        <w:t>scipy</w:t>
       </w:r>
     </w:p>
     <w:p>
       <w:pPr>
         <w:pStyle w:val="ListParagraph"/>
         <w:numPr>
-          <w:ilvl w:val="0"/>
-          <w:numId w:val="17"/>
+          <w:ilvl w:val="1"/>
+          <w:numId w:val="1"/>
         </w:numPr>
         <w:spacing w:after="0" w:line="240" w:lineRule="auto"/>
-        <w:rPr>
-          <w:rFonts w:ascii="PT Sans" w:hAnsi="PT Sans"/>
-        </w:rPr>
-      </w:pPr>
-      <w:r>
-        <w:rPr>
-          <w:rFonts w:ascii="PT Sans" w:hAnsi="PT Sans"/>
-        </w:rPr>
-        <w:t xml:space="preserve">EEG experiments on visual perception </w:t>
+        <w:ind w:left="540"/>
+        <w:rPr>
+          <w:rFonts w:ascii="PT Sans" w:hAnsi="PT Sans"/>
+        </w:rPr>
+      </w:pPr>
+      <w:r>
+        <w:rPr>
+          <w:rFonts w:ascii="PT Sans" w:hAnsi="PT Sans"/>
+        </w:rPr>
+        <w:t xml:space="preserve">Data </w:t>
+      </w:r>
+      <w:r>
+        <w:rPr>
+          <w:rFonts w:ascii="PT Sans" w:hAnsi="PT Sans"/>
+        </w:rPr>
+        <w:t xml:space="preserve">Visualization – matplotlib, seaborn </w:t>
       </w:r>
     </w:p>
     <w:p>
       <w:pPr>
         <w:pStyle w:val="ListParagraph"/>
         <w:numPr>
-          <w:ilvl w:val="0"/>
-          <w:numId w:val="17"/>
+          <w:ilvl w:val="1"/>
+          <w:numId w:val="1"/>
         </w:numPr>
         <w:spacing w:after="0" w:line="240" w:lineRule="auto"/>
-        <w:rPr>
-          <w:rFonts w:ascii="PT Sans" w:hAnsi="PT Sans"/>
-        </w:rPr>
-      </w:pPr>
-      <w:r>
-        <w:rPr>
-          <w:rFonts w:ascii="PT Sans" w:hAnsi="PT Sans"/>
-        </w:rPr>
-        <w:t>D</w:t>
-      </w:r>
-      <w:r>
-        <w:rPr>
-          <w:rFonts w:ascii="PT Sans" w:hAnsi="PT Sans"/>
-        </w:rPr>
-        <w:t>ata vis</w:t>
-      </w:r>
-      <w:r>
-        <w:rPr>
-          <w:rFonts w:ascii="PT Sans" w:hAnsi="PT Sans"/>
-        </w:rPr>
-        <w:t xml:space="preserve">ualization in MATLAB, </w:t>
-      </w:r>
-      <w:r>
-        <w:rPr>
-          <w:rFonts w:ascii="PT Sans" w:hAnsi="PT Sans"/>
-        </w:rPr>
-        <w:t>Python</w:t>
-      </w:r>
-      <w:r>
-        <w:rPr>
-          <w:rFonts w:ascii="PT Sans" w:hAnsi="PT Sans"/>
-        </w:rPr>
-        <w:t xml:space="preserve"> &amp; R</w:t>
+        <w:ind w:left="540"/>
+        <w:rPr>
+          <w:rFonts w:ascii="PT Sans" w:hAnsi="PT Sans"/>
+        </w:rPr>
+      </w:pPr>
+      <w:r>
+        <w:rPr>
+          <w:rFonts w:ascii="PT Sans" w:hAnsi="PT Sans"/>
+        </w:rPr>
+        <w:t xml:space="preserve">Databases - Pandas, HDF5, SQLlite </w:t>
       </w:r>
     </w:p>
     <w:p>
       <w:pPr>
         <w:pStyle w:val="ListParagraph"/>
         <w:numPr>
-          <w:ilvl w:val="0"/>
-          <w:numId w:val="17"/>
+          <w:ilvl w:val="1"/>
+          <w:numId w:val="1"/>
         </w:numPr>
         <w:spacing w:after="0" w:line="240" w:lineRule="auto"/>
-        <w:rPr>
-          <w:rFonts w:ascii="PT Sans" w:hAnsi="PT Sans"/>
-        </w:rPr>
-      </w:pPr>
-      <w:r>
-        <w:rPr>
-          <w:rFonts w:ascii="PT Sans" w:hAnsi="PT Sans"/>
-        </w:rPr>
-        <w:t xml:space="preserve">Set-up </w:t>
-      </w:r>
-      <w:r>
-        <w:rPr>
-          <w:rFonts w:ascii="PT Sans" w:hAnsi="PT Sans"/>
-        </w:rPr>
-        <w:t xml:space="preserve">of </w:t>
-      </w:r>
-      <w:r>
-        <w:rPr>
-          <w:rFonts w:ascii="PT Sans" w:hAnsi="PT Sans"/>
-        </w:rPr>
-        <w:t>hardware &amp;</w:t>
-      </w:r>
-      <w:r>
-        <w:rPr>
-          <w:rFonts w:ascii="PT Sans" w:hAnsi="PT Sans"/>
-        </w:rPr>
-        <w:t xml:space="preserve"> </w:t>
-      </w:r>
-      <w:r>
-        <w:rPr>
-          <w:rFonts w:ascii="PT Sans" w:hAnsi="PT Sans"/>
-        </w:rPr>
-        <w:t>softwar</w:t>
-      </w:r>
-      <w:r>
-        <w:rPr>
-          <w:rFonts w:ascii="PT Sans" w:hAnsi="PT Sans"/>
-        </w:rPr>
-        <w:t>e</w:t>
-      </w:r>
-      <w:r>
-        <w:rPr>
-          <w:rFonts w:ascii="PT Sans" w:hAnsi="PT Sans"/>
-        </w:rPr>
-        <w:t xml:space="preserve"> for electrophysiology experiments</w:t>
+        <w:ind w:left="540"/>
+        <w:rPr>
+          <w:rFonts w:ascii="PT Sans" w:hAnsi="PT Sans"/>
+        </w:rPr>
+      </w:pPr>
+      <w:r>
+        <w:rPr>
+          <w:rFonts w:ascii="PT Sans" w:hAnsi="PT Sans"/>
+        </w:rPr>
+        <w:t xml:space="preserve">Image processing – </w:t>
+      </w:r>
+      <w:r>
+        <w:rPr>
+          <w:rFonts w:ascii="PT Sans" w:hAnsi="PT Sans"/>
+        </w:rPr>
+        <w:t>PIL, ski-kit image</w:t>
       </w:r>
     </w:p>
     <w:p>
       <w:pPr>
         <w:pStyle w:val="ListParagraph"/>
         <w:numPr>
-          <w:ilvl w:val="0"/>
-          <w:numId w:val="17"/>
+          <w:ilvl w:val="1"/>
+          <w:numId w:val="1"/>
         </w:numPr>
         <w:spacing w:after="0" w:line="240" w:lineRule="auto"/>
-        <w:rPr>
-          <w:rFonts w:ascii="PT Sans" w:hAnsi="PT Sans"/>
-        </w:rPr>
-      </w:pPr>
-      <w:r>
-        <w:rPr>
-          <w:rFonts w:ascii="PT Sans" w:hAnsi="PT Sans"/>
-        </w:rPr>
-        <w:t xml:space="preserve">Image </w:t>
-      </w:r>
-      <w:r>
-        <w:rPr>
-          <w:rFonts w:ascii="PT Sans" w:hAnsi="PT Sans"/>
-        </w:rPr>
-        <w:t xml:space="preserve">&amp; movie </w:t>
-      </w:r>
-      <w:r>
-        <w:rPr>
-          <w:rFonts w:ascii="PT Sans" w:hAnsi="PT Sans"/>
-        </w:rPr>
-        <w:t>analysis in Python</w:t>
-      </w:r>
-      <w:r>
-        <w:rPr>
-          <w:rFonts w:ascii="PT Sans" w:hAnsi="PT Sans"/>
-        </w:rPr>
-        <w:t xml:space="preserve"> (clustering algorithms)</w:t>
+        <w:ind w:left="540"/>
+        <w:rPr>
+          <w:rFonts w:ascii="PT Sans" w:hAnsi="PT Sans"/>
+        </w:rPr>
+      </w:pPr>
+      <w:r>
+        <w:rPr>
+          <w:rFonts w:ascii="PT Sans" w:hAnsi="PT Sans"/>
+        </w:rPr>
+        <w:t xml:space="preserve">Web </w:t>
+      </w:r>
+      <w:r>
+        <w:rPr>
+          <w:rFonts w:ascii="PT Sans" w:hAnsi="PT Sans"/>
+        </w:rPr>
+        <w:t>Scrapping – B</w:t>
+      </w:r>
+      <w:r>
+        <w:rPr>
+          <w:rFonts w:ascii="PT Sans" w:hAnsi="PT Sans"/>
+        </w:rPr>
+        <w:t>eautifulSoup, requests, urllib</w:t>
       </w:r>
     </w:p>
     <w:p>
       <w:pPr>
         <w:pStyle w:val="ListParagraph"/>
         <w:numPr>
-          <w:ilvl w:val="0"/>
-          <w:numId w:val="17"/>
+          <w:ilvl w:val="1"/>
+          <w:numId w:val="1"/>
         </w:numPr>
         <w:spacing w:after="0" w:line="240" w:lineRule="auto"/>
-        <w:rPr>
-          <w:rFonts w:ascii="PT Sans" w:hAnsi="PT Sans"/>
-        </w:rPr>
-      </w:pPr>
-      <w:r>
-        <w:rPr>
-          <w:rFonts w:ascii="PT Sans" w:hAnsi="PT Sans"/>
+        <w:ind w:left="540"/>
+        <w:rPr>
+          <w:rFonts w:ascii="PT Sans" w:hAnsi="PT Sans"/>
+        </w:rPr>
+      </w:pPr>
+      <w:r>
+        <w:rPr>
+          <w:rFonts w:ascii="PT Sans" w:hAnsi="PT Sans"/>
+        </w:rPr>
+        <w:t>GUI development – Tkinter</w:t>
+      </w:r>
+    </w:p>
+    <w:p>
+      <w:pPr>
+        <w:pStyle w:val="ListParagraph"/>
+        <w:numPr>
+          <w:ilvl w:val="1"/>
+          <w:numId w:val="1"/>
+        </w:numPr>
+        <w:spacing w:after="0" w:line="240" w:lineRule="auto"/>
+        <w:ind w:left="540"/>
+        <w:rPr>
+          <w:rFonts w:ascii="PT Sans" w:hAnsi="PT Sans"/>
+        </w:rPr>
+      </w:pPr>
+      <w:r>
+        <w:rPr>
+          <w:rFonts w:ascii="PT Sans" w:hAnsi="PT Sans"/>
+        </w:rPr>
+        <w:t>EEG Analysis –  MNE</w:t>
+      </w:r>
+    </w:p>
+    <w:p>
+      <w:pPr>
+        <w:pStyle w:val="ListParagraph"/>
+        <w:numPr>
+          <w:ilvl w:val="1"/>
+          <w:numId w:val="1"/>
+        </w:numPr>
+        <w:spacing w:after="0" w:line="240" w:lineRule="auto"/>
+        <w:ind w:left="540"/>
+        <w:rPr>
+          <w:rFonts w:ascii="PT Sans" w:hAnsi="PT Sans"/>
+        </w:rPr>
+      </w:pPr>
+      <w:r>
+        <w:rPr>
+          <w:rFonts w:ascii="PT Sans" w:hAnsi="PT Sans"/>
+        </w:rPr>
+        <w:t>Brain computer interfaces</w:t>
+      </w:r>
+      <w:r>
+        <w:rPr>
+          <w:rFonts w:ascii="PT Sans" w:hAnsi="PT Sans"/>
+        </w:rPr>
+        <w:t xml:space="preserve"> – labstreaminglayer, wyrm, pyff </w:t>
+      </w:r>
+    </w:p>
+    <w:p>
+      <w:pPr>
+        <w:spacing w:after="0" w:line="240" w:lineRule="auto"/>
+        <w:ind w:left="180"/>
+        <w:rPr>
+          <w:rFonts w:ascii="PT Sans" w:hAnsi="PT Sans"/>
+        </w:rPr>
+      </w:pPr>
+    </w:p>
+    <w:p>
+      <w:pPr>
+        <w:spacing w:after="0" w:line="240" w:lineRule="auto"/>
+        <w:ind w:left="180"/>
+        <w:rPr>
+          <w:rFonts w:ascii="PT Sans" w:hAnsi="PT Sans"/>
+        </w:rPr>
+      </w:pPr>
+    </w:p>
+    <w:p>
+      <w:pPr>
+        <w:spacing w:after="0" w:line="240" w:lineRule="auto"/>
+        <w:rPr>
+          <w:rFonts w:ascii="PT Sans" w:hAnsi="PT Sans"/>
+          <w:b/>
+        </w:rPr>
+      </w:pPr>
+      <w:r>
+        <w:rPr>
+          <w:rFonts w:ascii="PT Sans" w:hAnsi="PT Sans"/>
+          <w:b/>
         </w:rPr>
         <w:lastRenderedPageBreak/>
-        <w:t xml:space="preserve">Wiki documentation </w:t>
-      </w:r>
-      <w:r>
-        <w:rPr>
-          <w:rFonts w:ascii="PT Sans" w:hAnsi="PT Sans"/>
-        </w:rPr>
-        <w:t>maintenance</w:t>
-      </w:r>
-    </w:p>
-    <w:p>
-      <w:pPr>
-        <w:spacing w:after="0" w:line="240" w:lineRule="auto"/>
-        <w:rPr>
-          <w:rFonts w:ascii="PT Sans" w:hAnsi="PT Sans"/>
-        </w:rPr>
-      </w:pPr>
+        <w:t>R programming (advanced)</w:t>
+      </w:r>
+    </w:p>
+    <w:p>
+      <w:pPr>
+        <w:pStyle w:val="ListParagraph"/>
+        <w:numPr>
+          <w:ilvl w:val="1"/>
+          <w:numId w:val="1"/>
+        </w:numPr>
+        <w:spacing w:after="0" w:line="240" w:lineRule="auto"/>
+        <w:ind w:left="540"/>
+        <w:rPr>
+          <w:rFonts w:ascii="PT Sans" w:hAnsi="PT Sans"/>
+        </w:rPr>
+      </w:pPr>
+      <w:r>
+        <w:rPr>
+          <w:rFonts w:ascii="PT Sans" w:hAnsi="PT Sans"/>
+        </w:rPr>
+        <w:t xml:space="preserve">Descriptive stats and visualization  </w:t>
+      </w:r>
+    </w:p>
+    <w:p>
+      <w:pPr>
+        <w:pStyle w:val="ListParagraph"/>
+        <w:numPr>
+          <w:ilvl w:val="1"/>
+          <w:numId w:val="1"/>
+        </w:numPr>
+        <w:spacing w:after="0" w:line="240" w:lineRule="auto"/>
+        <w:ind w:left="540"/>
+        <w:rPr>
+          <w:rFonts w:ascii="PT Sans" w:hAnsi="PT Sans"/>
+        </w:rPr>
+      </w:pPr>
+      <w:r>
+        <w:rPr>
+          <w:rFonts w:ascii="PT Sans" w:hAnsi="PT Sans"/>
+        </w:rPr>
+        <w:t>Regression analysis</w:t>
+      </w:r>
+    </w:p>
+    <w:p>
+      <w:pPr>
+        <w:pStyle w:val="ListParagraph"/>
+        <w:numPr>
+          <w:ilvl w:val="1"/>
+          <w:numId w:val="1"/>
+        </w:numPr>
+        <w:spacing w:after="0" w:line="240" w:lineRule="auto"/>
+        <w:ind w:left="540"/>
+        <w:rPr>
+          <w:rFonts w:ascii="PT Sans" w:hAnsi="PT Sans"/>
+        </w:rPr>
+      </w:pPr>
+      <w:r>
+        <w:rPr>
+          <w:rFonts w:ascii="PT Sans" w:hAnsi="PT Sans"/>
+        </w:rPr>
+        <w:t>Cluster analysis</w:t>
+      </w:r>
+    </w:p>
+    <w:p>
+      <w:pPr>
+        <w:pStyle w:val="ListParagraph"/>
+        <w:numPr>
+          <w:ilvl w:val="1"/>
+          <w:numId w:val="1"/>
+        </w:numPr>
+        <w:spacing w:after="0" w:line="240" w:lineRule="auto"/>
+        <w:ind w:left="540"/>
+        <w:rPr>
+          <w:rFonts w:ascii="PT Sans" w:hAnsi="PT Sans"/>
+        </w:rPr>
+      </w:pPr>
+      <w:r>
+        <w:rPr>
+          <w:rFonts w:ascii="PT Sans" w:hAnsi="PT Sans"/>
+        </w:rPr>
+        <w:t>Generalized linear mixed models</w:t>
+      </w:r>
+    </w:p>
+    <w:p>
+      <w:pPr>
+        <w:pStyle w:val="ListParagraph"/>
+        <w:numPr>
+          <w:ilvl w:val="1"/>
+          <w:numId w:val="1"/>
+        </w:numPr>
+        <w:spacing w:after="0" w:line="240" w:lineRule="auto"/>
+        <w:ind w:left="540"/>
+        <w:rPr>
+          <w:rFonts w:ascii="PT Sans" w:hAnsi="PT Sans"/>
+        </w:rPr>
+      </w:pPr>
+      <w:r>
+        <w:rPr>
+          <w:rFonts w:ascii="PT Sans" w:hAnsi="PT Sans"/>
+        </w:rPr>
+        <w:t>Generalized estimating equations</w:t>
+      </w:r>
+      <w:r>
+        <w:rPr>
+          <w:rFonts w:ascii="PT Sans" w:hAnsi="PT Sans"/>
+        </w:rPr>
+        <w:t xml:space="preserve"> (e.g. Classification)</w:t>
+      </w:r>
+    </w:p>
+    <w:p>
+      <w:pPr>
+        <w:spacing w:after="0" w:line="240" w:lineRule="auto"/>
+        <w:rPr>
+          <w:rFonts w:ascii="PT Sans" w:hAnsi="PT Sans"/>
+          <w:b/>
+        </w:rPr>
+      </w:pPr>
+      <w:r>
+        <w:rPr>
+          <w:rFonts w:ascii="PT Sans" w:hAnsi="PT Sans"/>
+          <w:b/>
+        </w:rPr>
+        <w:t>Other software (varies intermediate - advanced)</w:t>
+      </w:r>
+    </w:p>
+    <w:p>
+      <w:pPr>
+        <w:pStyle w:val="ListParagraph"/>
+        <w:numPr>
+          <w:ilvl w:val="1"/>
+          <w:numId w:val="1"/>
+        </w:numPr>
+        <w:spacing w:after="0" w:line="240" w:lineRule="auto"/>
+        <w:ind w:left="540"/>
+        <w:rPr>
+          <w:rFonts w:ascii="PT Sans" w:hAnsi="PT Sans"/>
+        </w:rPr>
+      </w:pPr>
+      <w:r>
+        <w:rPr>
+          <w:rFonts w:ascii="PT Sans" w:hAnsi="PT Sans"/>
+        </w:rPr>
+        <w:t>Dat</w:t>
+      </w:r>
+      <w:r>
+        <w:rPr>
+          <w:rFonts w:ascii="PT Sans" w:hAnsi="PT Sans"/>
+        </w:rPr>
+        <w:t>abase</w:t>
+      </w:r>
+      <w:r>
+        <w:rPr>
+          <w:rFonts w:ascii="PT Sans" w:hAnsi="PT Sans"/>
+        </w:rPr>
+        <w:t>s</w:t>
+      </w:r>
+      <w:r>
+        <w:rPr>
+          <w:rFonts w:ascii="PT Sans" w:hAnsi="PT Sans"/>
+        </w:rPr>
+        <w:t xml:space="preserve"> - SQL, HDF5</w:t>
+      </w:r>
+      <w:r>
+        <w:rPr>
+          <w:rFonts w:ascii="PT Sans" w:hAnsi="PT Sans"/>
+        </w:rPr>
+        <w:t xml:space="preserve">, Excel </w:t>
+      </w:r>
+    </w:p>
+    <w:p>
+      <w:pPr>
+        <w:pStyle w:val="ListParagraph"/>
+        <w:numPr>
+          <w:ilvl w:val="1"/>
+          <w:numId w:val="1"/>
+        </w:numPr>
+        <w:spacing w:after="0" w:line="240" w:lineRule="auto"/>
+        <w:ind w:left="540"/>
+        <w:rPr>
+          <w:rFonts w:ascii="PT Sans" w:hAnsi="PT Sans"/>
+        </w:rPr>
+      </w:pPr>
+      <w:r>
+        <w:rPr>
+          <w:rFonts w:ascii="PT Sans" w:hAnsi="PT Sans"/>
+        </w:rPr>
+        <w:t xml:space="preserve">Microsoft Windows 7-10 OS, </w:t>
+      </w:r>
+    </w:p>
+    <w:p>
+      <w:pPr>
+        <w:pStyle w:val="ListParagraph"/>
+        <w:numPr>
+          <w:ilvl w:val="1"/>
+          <w:numId w:val="1"/>
+        </w:numPr>
+        <w:spacing w:after="0" w:line="240" w:lineRule="auto"/>
+        <w:ind w:left="540"/>
+        <w:rPr>
+          <w:rFonts w:ascii="PT Sans" w:hAnsi="PT Sans"/>
+        </w:rPr>
+      </w:pPr>
+      <w:r>
+        <w:rPr>
+          <w:rFonts w:ascii="PT Sans" w:hAnsi="PT Sans"/>
+        </w:rPr>
+        <w:t>MAC OS X 10.6-10.13</w:t>
+      </w:r>
+    </w:p>
+    <w:p>
+      <w:pPr>
+        <w:pStyle w:val="ListParagraph"/>
+        <w:numPr>
+          <w:ilvl w:val="1"/>
+          <w:numId w:val="1"/>
+        </w:numPr>
+        <w:spacing w:after="0" w:line="240" w:lineRule="auto"/>
+        <w:ind w:left="540"/>
+        <w:rPr>
+          <w:rFonts w:ascii="PT Sans" w:hAnsi="PT Sans"/>
+        </w:rPr>
+      </w:pPr>
+      <w:r>
+        <w:rPr>
+          <w:rFonts w:ascii="PT Sans" w:hAnsi="PT Sans"/>
+        </w:rPr>
+        <w:t>Git remote repository management</w:t>
+      </w:r>
+    </w:p>
+    <w:p>
+      <w:pPr>
+        <w:pStyle w:val="ListParagraph"/>
+        <w:numPr>
+          <w:ilvl w:val="1"/>
+          <w:numId w:val="1"/>
+        </w:numPr>
+        <w:spacing w:after="0" w:line="240" w:lineRule="auto"/>
+        <w:ind w:left="540"/>
+        <w:rPr>
+          <w:rFonts w:ascii="PT Sans" w:hAnsi="PT Sans"/>
+        </w:rPr>
+      </w:pPr>
+      <w:r>
+        <w:rPr>
+          <w:rFonts w:ascii="PT Sans" w:hAnsi="PT Sans"/>
+        </w:rPr>
+        <w:t xml:space="preserve">MATLAB - psychological experimentation and analysis </w:t>
+      </w:r>
+    </w:p>
+    <w:p>
+      <w:pPr>
+        <w:pStyle w:val="ListParagraph"/>
+        <w:numPr>
+          <w:ilvl w:val="1"/>
+          <w:numId w:val="1"/>
+        </w:numPr>
+        <w:spacing w:after="0" w:line="240" w:lineRule="auto"/>
+        <w:ind w:left="540"/>
+        <w:rPr>
+          <w:rFonts w:ascii="PT Sans" w:hAnsi="PT Sans"/>
+        </w:rPr>
+      </w:pPr>
+      <w:r>
+        <w:rPr>
+          <w:rFonts w:ascii="PT Sans" w:hAnsi="PT Sans"/>
+        </w:rPr>
+        <w:t xml:space="preserve">Website theme development in PHP </w:t>
+      </w:r>
+    </w:p>
+    <w:p>
+      <w:pPr>
+        <w:pStyle w:val="ListParagraph"/>
+        <w:numPr>
+          <w:ilvl w:val="1"/>
+          <w:numId w:val="1"/>
+        </w:numPr>
+        <w:spacing w:after="0" w:line="240" w:lineRule="auto"/>
+        <w:ind w:left="540"/>
+        <w:rPr>
+          <w:rFonts w:ascii="PT Sans" w:hAnsi="PT Sans"/>
+        </w:rPr>
+      </w:pPr>
+      <w:r>
+        <w:rPr>
+          <w:rFonts w:ascii="PT Sans" w:hAnsi="PT Sans"/>
+        </w:rPr>
+        <w:t xml:space="preserve">Website development in Ruby on Rails </w:t>
+      </w:r>
+    </w:p>
+    <w:p>
+      <w:pPr>
+        <w:pStyle w:val="ListParagraph"/>
+        <w:numPr>
+          <w:ilvl w:val="1"/>
+          <w:numId w:val="1"/>
+        </w:numPr>
+        <w:spacing w:after="0" w:line="360" w:lineRule="auto"/>
+        <w:ind w:left="540"/>
+        <w:rPr>
+          <w:rFonts w:ascii="PT Sans" w:hAnsi="PT Sans"/>
+          <w:b/>
+          <w:sz w:val="28"/>
+          <w:szCs w:val="28"/>
+        </w:rPr>
+      </w:pPr>
+      <w:r>
+        <w:rPr>
+          <w:rFonts w:ascii="PT Sans" w:hAnsi="PT Sans"/>
+        </w:rPr>
+        <w:t>HTML, CSS, JavaScript –  Bootstrap, JQuery</w:t>
+      </w:r>
+    </w:p>
+    <w:p>
+      <w:pPr>
+        <w:spacing w:after="0" w:line="360" w:lineRule="auto"/>
+        <w:rPr>
+          <w:rFonts w:ascii="PT Sans" w:hAnsi="PT Sans"/>
+          <w:b/>
+          <w:sz w:val="28"/>
+          <w:szCs w:val="28"/>
+        </w:rPr>
+      </w:pPr>
+      <w:r>
+        <w:rPr>
+          <w:rFonts w:ascii="PT Sans" w:hAnsi="PT Sans"/>
+        </w:rPr>
+        <w:pict w14:anchorId="4E344643">
+          <v:rect id="_x0000_i1028" style="width:0;height:1.5pt" o:hrstd="t" o:hr="t" fillcolor="#a0a0a0" stroked="f"/>
+        </w:pict>
+      </w:r>
+    </w:p>
+    <w:p>
+      <w:pPr>
+        <w:spacing w:after="0" w:line="360" w:lineRule="auto"/>
+        <w:rPr>
+          <w:rFonts w:ascii="PT Sans" w:hAnsi="PT Sans"/>
+          <w:b/>
+          <w:sz w:val="28"/>
+          <w:szCs w:val="28"/>
+        </w:rPr>
+      </w:pPr>
+      <w:r>
+        <w:rPr>
+          <w:rFonts w:ascii="PT Sans" w:hAnsi="PT Sans"/>
+          <w:b/>
+          <w:sz w:val="28"/>
+          <w:szCs w:val="28"/>
+        </w:rPr>
+        <w:t xml:space="preserve">Previous </w:t>
+      </w:r>
     </w:p>
     <w:p>
       <w:pPr>
@@ -1608,28 +1783,16 @@
     </w:p>
     <w:p>
       <w:pPr>
-        <w:spacing w:after="0" w:line="240" w:lineRule="auto"/>
-        <w:rPr>
-          <w:rFonts w:ascii="PT Sans" w:hAnsi="PT Sans"/>
-        </w:rPr>
-      </w:pPr>
-      <w:r>
-        <w:rPr>
-          <w:rFonts w:ascii="PT Sans" w:hAnsi="PT Sans"/>
-        </w:rPr>
-        <w:t>Berlin, Germany</w:t>
-      </w:r>
-    </w:p>
-    <w:p>
-      <w:pPr>
         <w:spacing w:after="0" w:line="360" w:lineRule="auto"/>
         <w:rPr>
           <w:rFonts w:ascii="PT Sans" w:hAnsi="PT Sans"/>
-        </w:rPr>
-      </w:pPr>
-      <w:r>
-        <w:rPr>
-          <w:rFonts w:ascii="PT Sans" w:hAnsi="PT Sans"/>
+          <w:b/>
+        </w:rPr>
+      </w:pPr>
+      <w:r>
+        <w:rPr>
+          <w:rFonts w:ascii="PT Sans" w:hAnsi="PT Sans"/>
+          <w:b/>
         </w:rPr>
         <w:t xml:space="preserve">Handling Editor, Peer Review Acquisitions </w:t>
       </w:r>
@@ -1644,15 +1807,14 @@
       <w:r>
         <w:rPr>
           <w:rFonts w:ascii="PT Sans" w:hAnsi="PT Sans"/>
-          <w:i/>
-        </w:rPr>
-        <w:t>ScienceOpen</w:t>
-      </w:r>
-      <w:r>
-        <w:rPr>
-          <w:rFonts w:ascii="PT Sans" w:hAnsi="PT Sans"/>
-        </w:rPr>
-        <w:t xml:space="preserve"> is an online research network for sharing and evaluating scientific information. ScienceOpen aggregates Open Access articles from a variety of sources </w:t>
+        </w:rPr>
+        <w:t xml:space="preserve">ScienceOpen </w:t>
+      </w:r>
+      <w:r>
+        <w:rPr>
+          <w:rFonts w:ascii="PT Sans" w:hAnsi="PT Sans"/>
+        </w:rPr>
+        <w:t xml:space="preserve">is an online research network for sharing and evaluating scientific information. ScienceOpen aggregates Open Access articles from a variety of sources </w:t>
       </w:r>
       <w:r>
         <w:rPr>
@@ -1861,6 +2023,397 @@
     <w:p>
       <w:pPr>
         <w:spacing w:after="0" w:line="240" w:lineRule="auto"/>
+        <w:ind w:left="270"/>
+        <w:rPr>
+          <w:rFonts w:ascii="PT Sans" w:hAnsi="PT Sans"/>
+        </w:rPr>
+      </w:pPr>
+    </w:p>
+    <w:p>
+      <w:pPr>
+        <w:spacing w:after="0" w:line="240" w:lineRule="auto"/>
+        <w:ind w:left="5040" w:hanging="5040"/>
+        <w:rPr>
+          <w:rFonts w:ascii="PT Sans" w:hAnsi="PT Sans"/>
+        </w:rPr>
+      </w:pPr>
+      <w:hyperlink r:id="rId17" w:history="1">
+        <w:r>
+          <w:rPr>
+            <w:rStyle w:val="Hyperlink"/>
+            <w:rFonts w:ascii="PT Sans" w:hAnsi="PT Sans"/>
+            <w:b/>
+          </w:rPr>
+          <w:t>Fraunhofer Institute for Telecommunications, H</w:t>
+        </w:r>
+        <w:r>
+          <w:rPr>
+            <w:rStyle w:val="Hyperlink"/>
+            <w:rFonts w:ascii="PT Sans" w:hAnsi="PT Sans"/>
+            <w:b/>
+          </w:rPr>
+          <w:t xml:space="preserve">einrich Hertz </w:t>
+        </w:r>
+        <w:r>
+          <w:rPr>
+            <w:rStyle w:val="Hyperlink"/>
+            <w:rFonts w:ascii="PT Sans" w:hAnsi="PT Sans"/>
+            <w:b/>
+          </w:rPr>
+          <w:t>I</w:t>
+        </w:r>
+      </w:hyperlink>
+      <w:r>
+        <w:rPr>
+          <w:rStyle w:val="Hyperlink"/>
+          <w:rFonts w:ascii="PT Sans" w:hAnsi="PT Sans"/>
+          <w:b/>
+        </w:rPr>
+        <w:t>nstitute</w:t>
+      </w:r>
+      <w:r>
+        <w:rPr>
+          <w:rFonts w:ascii="PT Sans" w:hAnsi="PT Sans"/>
+        </w:rPr>
+        <w:tab/>
+        <w:t>02/2016—11/2016</w:t>
+      </w:r>
+    </w:p>
+    <w:p>
+      <w:pPr>
+        <w:spacing w:after="0" w:line="240" w:lineRule="auto"/>
+        <w:ind w:left="5040" w:hanging="5040"/>
+        <w:rPr>
+          <w:rFonts w:ascii="PT Sans" w:hAnsi="PT Sans"/>
+          <w:b/>
+        </w:rPr>
+      </w:pPr>
+      <w:hyperlink r:id="rId18" w:history="1">
+        <w:r>
+          <w:rPr>
+            <w:rStyle w:val="Hyperlink"/>
+            <w:rFonts w:ascii="PT Sans" w:hAnsi="PT Sans"/>
+            <w:b/>
+          </w:rPr>
+          <w:t>Machine Learning Department, EEG Lab,</w:t>
+        </w:r>
+      </w:hyperlink>
+    </w:p>
+    <w:p>
+      <w:pPr>
+        <w:spacing w:after="0" w:line="360" w:lineRule="auto"/>
+        <w:ind w:left="5040" w:hanging="5040"/>
+        <w:rPr>
+          <w:rFonts w:ascii="PT Sans" w:hAnsi="PT Sans"/>
+          <w:b/>
+        </w:rPr>
+      </w:pPr>
+      <w:r>
+        <w:rPr>
+          <w:rFonts w:ascii="PT Sans" w:hAnsi="PT Sans"/>
+          <w:b/>
+        </w:rPr>
+        <w:t>Student Research Assistant</w:t>
+      </w:r>
+    </w:p>
+    <w:p>
+      <w:pPr>
+        <w:spacing w:after="0" w:line="240" w:lineRule="auto"/>
+        <w:jc w:val="both"/>
+        <w:rPr>
+          <w:rFonts w:ascii="PT Sans" w:hAnsi="PT Sans"/>
+        </w:rPr>
+      </w:pPr>
+      <w:r>
+        <w:rPr>
+          <w:rFonts w:ascii="PT Sans" w:eastAsiaTheme="minorHAnsi" w:hAnsi="PT Sans" w:cs="Helvetica"/>
+          <w:iCs/>
+          <w:color w:val="434343"/>
+        </w:rPr>
+        <w:t>T</w:t>
+      </w:r>
+      <w:r>
+        <w:rPr>
+          <w:rFonts w:ascii="PT Sans" w:eastAsiaTheme="minorHAnsi" w:hAnsi="PT Sans" w:cs="Helvetica"/>
+          <w:iCs/>
+          <w:color w:val="434343"/>
+        </w:rPr>
+        <w:t xml:space="preserve">he EEG Lab at the Fraunhofer Institute </w:t>
+      </w:r>
+      <w:r>
+        <w:rPr>
+          <w:rFonts w:ascii="PT Sans" w:eastAsiaTheme="minorHAnsi" w:hAnsi="PT Sans" w:cs="Helvetica"/>
+          <w:iCs/>
+          <w:color w:val="434343"/>
+        </w:rPr>
+        <w:t>in Berlin</w:t>
+      </w:r>
+      <w:r>
+        <w:rPr>
+          <w:rFonts w:ascii="PT Sans" w:eastAsiaTheme="minorHAnsi" w:hAnsi="PT Sans" w:cs="Helvetica"/>
+          <w:iCs/>
+          <w:color w:val="434343"/>
+        </w:rPr>
+        <w:t xml:space="preserve"> analyzes image and video signals as they are perceived by human observers. The group develops algorithms that help to predict human image quality assessments</w:t>
+      </w:r>
+      <w:r>
+        <w:rPr>
+          <w:rFonts w:ascii="PT Sans" w:eastAsiaTheme="minorHAnsi" w:hAnsi="PT Sans" w:cs="Helvetica"/>
+          <w:iCs/>
+          <w:color w:val="434343"/>
+        </w:rPr>
+        <w:t>, which are useful for the design and evaluation of new image and video presentation technologies.</w:t>
+      </w:r>
+      <w:r>
+        <w:rPr>
+          <w:rFonts w:ascii="PT Sans" w:eastAsiaTheme="minorHAnsi" w:hAnsi="PT Sans" w:cs="Helvetica"/>
+          <w:iCs/>
+          <w:color w:val="434343"/>
+        </w:rPr>
+        <w:t xml:space="preserve"> I was involved in a project investigating the use of EEG technology fo</w:t>
+      </w:r>
+      <w:r>
+        <w:rPr>
+          <w:rFonts w:ascii="PT Sans" w:eastAsiaTheme="minorHAnsi" w:hAnsi="PT Sans" w:cs="Helvetica"/>
+          <w:iCs/>
+          <w:color w:val="434343"/>
+        </w:rPr>
+        <w:t xml:space="preserve">r extracting brain correlates of the </w:t>
+      </w:r>
+      <w:r>
+        <w:rPr>
+          <w:rFonts w:ascii="PT Sans" w:eastAsiaTheme="minorHAnsi" w:hAnsi="PT Sans" w:cs="Helvetica"/>
+          <w:iCs/>
+          <w:color w:val="434343"/>
+        </w:rPr>
+        <w:t xml:space="preserve">human </w:t>
+      </w:r>
+      <w:r>
+        <w:rPr>
+          <w:rFonts w:ascii="Helvetica" w:eastAsia="Helvetica" w:hAnsi="Helvetica" w:cs="Helvetica"/>
+          <w:iCs/>
+          <w:color w:val="434343"/>
+        </w:rPr>
+        <w:t>perception of</w:t>
+      </w:r>
+      <w:r>
+        <w:rPr>
+          <w:rFonts w:ascii="Helvetica" w:eastAsia="Helvetica" w:hAnsi="Helvetica" w:cs="Helvetica"/>
+          <w:iCs/>
+          <w:color w:val="434343"/>
+        </w:rPr>
+        <w:t xml:space="preserve"> </w:t>
+      </w:r>
+      <w:r>
+        <w:rPr>
+          <w:rFonts w:ascii="Helvetica" w:eastAsia="Helvetica" w:hAnsi="Helvetica" w:cs="Helvetica"/>
+          <w:iCs/>
+          <w:color w:val="434343"/>
+        </w:rPr>
+        <w:t xml:space="preserve">video </w:t>
+      </w:r>
+      <w:r>
+        <w:rPr>
+          <w:rFonts w:ascii="Helvetica" w:eastAsia="Helvetica" w:hAnsi="Helvetica" w:cs="Helvetica"/>
+          <w:iCs/>
+          <w:color w:val="434343"/>
+        </w:rPr>
+        <w:t>quality.</w:t>
+      </w:r>
+    </w:p>
+    <w:p>
+      <w:pPr>
+        <w:spacing w:after="0" w:line="240" w:lineRule="auto"/>
+        <w:ind w:left="5040" w:hanging="5040"/>
+        <w:rPr>
+          <w:rFonts w:ascii="PT Sans" w:hAnsi="PT Sans"/>
+        </w:rPr>
+      </w:pPr>
+    </w:p>
+    <w:p>
+      <w:pPr>
+        <w:pStyle w:val="ListParagraph"/>
+        <w:numPr>
+          <w:ilvl w:val="0"/>
+          <w:numId w:val="17"/>
+        </w:numPr>
+        <w:spacing w:after="0" w:line="240" w:lineRule="auto"/>
+        <w:ind w:left="630"/>
+        <w:rPr>
+          <w:rFonts w:ascii="PT Sans" w:hAnsi="PT Sans"/>
+        </w:rPr>
+      </w:pPr>
+      <w:r>
+        <w:rPr>
+          <w:rFonts w:ascii="PT Sans" w:hAnsi="PT Sans"/>
+        </w:rPr>
+        <w:t>P</w:t>
+      </w:r>
+      <w:r>
+        <w:rPr>
+          <w:rFonts w:ascii="PT Sans" w:hAnsi="PT Sans"/>
+        </w:rPr>
+        <w:t xml:space="preserve">roject </w:t>
+      </w:r>
+      <w:r>
+        <w:rPr>
+          <w:rFonts w:ascii="PT Sans" w:hAnsi="PT Sans"/>
+        </w:rPr>
+        <w:t xml:space="preserve">on </w:t>
+      </w:r>
+      <w:r>
+        <w:rPr>
+          <w:rFonts w:ascii="PT Sans" w:hAnsi="PT Sans"/>
+        </w:rPr>
+        <w:t xml:space="preserve">EEG </w:t>
+      </w:r>
+      <w:r>
+        <w:rPr>
+          <w:rFonts w:ascii="PT Sans" w:hAnsi="PT Sans"/>
+        </w:rPr>
+        <w:t>signal</w:t>
+      </w:r>
+      <w:r>
+        <w:rPr>
+          <w:rFonts w:ascii="PT Sans" w:hAnsi="PT Sans"/>
+        </w:rPr>
+        <w:t xml:space="preserve"> </w:t>
+      </w:r>
+      <w:r>
+        <w:rPr>
+          <w:rFonts w:ascii="PT Sans" w:hAnsi="PT Sans"/>
+        </w:rPr>
+        <w:t>quality during Virtual Reality head-mounted device stimulation</w:t>
+      </w:r>
+    </w:p>
+    <w:p>
+      <w:pPr>
+        <w:pStyle w:val="ListParagraph"/>
+        <w:numPr>
+          <w:ilvl w:val="0"/>
+          <w:numId w:val="17"/>
+        </w:numPr>
+        <w:spacing w:after="0" w:line="240" w:lineRule="auto"/>
+        <w:ind w:left="630"/>
+        <w:rPr>
+          <w:rFonts w:ascii="PT Sans" w:hAnsi="PT Sans"/>
+        </w:rPr>
+      </w:pPr>
+      <w:r>
+        <w:rPr>
+          <w:rFonts w:ascii="PT Sans" w:hAnsi="PT Sans"/>
+        </w:rPr>
+        <w:t xml:space="preserve">EEG experiments on visual perception </w:t>
+      </w:r>
+    </w:p>
+    <w:p>
+      <w:pPr>
+        <w:pStyle w:val="ListParagraph"/>
+        <w:numPr>
+          <w:ilvl w:val="0"/>
+          <w:numId w:val="17"/>
+        </w:numPr>
+        <w:spacing w:after="0" w:line="240" w:lineRule="auto"/>
+        <w:ind w:left="630"/>
+        <w:rPr>
+          <w:rFonts w:ascii="PT Sans" w:hAnsi="PT Sans"/>
+        </w:rPr>
+      </w:pPr>
+      <w:r>
+        <w:rPr>
+          <w:rFonts w:ascii="PT Sans" w:hAnsi="PT Sans"/>
+        </w:rPr>
+        <w:t>D</w:t>
+      </w:r>
+      <w:r>
+        <w:rPr>
+          <w:rFonts w:ascii="PT Sans" w:hAnsi="PT Sans"/>
+        </w:rPr>
+        <w:t>ata vis</w:t>
+      </w:r>
+      <w:r>
+        <w:rPr>
+          <w:rFonts w:ascii="PT Sans" w:hAnsi="PT Sans"/>
+        </w:rPr>
+        <w:t>ualization in MATLAB, Python &amp; R</w:t>
+      </w:r>
+    </w:p>
+    <w:p>
+      <w:pPr>
+        <w:pStyle w:val="ListParagraph"/>
+        <w:numPr>
+          <w:ilvl w:val="0"/>
+          <w:numId w:val="17"/>
+        </w:numPr>
+        <w:spacing w:after="0" w:line="240" w:lineRule="auto"/>
+        <w:ind w:left="630"/>
+        <w:rPr>
+          <w:rFonts w:ascii="PT Sans" w:hAnsi="PT Sans"/>
+        </w:rPr>
+      </w:pPr>
+      <w:r>
+        <w:rPr>
+          <w:rFonts w:ascii="PT Sans" w:hAnsi="PT Sans"/>
+        </w:rPr>
+        <w:t xml:space="preserve">Set-up of hardware &amp; </w:t>
+      </w:r>
+      <w:r>
+        <w:rPr>
+          <w:rFonts w:ascii="PT Sans" w:hAnsi="PT Sans"/>
+        </w:rPr>
+        <w:t>softwar</w:t>
+      </w:r>
+      <w:r>
+        <w:rPr>
+          <w:rFonts w:ascii="PT Sans" w:hAnsi="PT Sans"/>
+        </w:rPr>
+        <w:t>e for electrophysiology experiments</w:t>
+      </w:r>
+    </w:p>
+    <w:p>
+      <w:pPr>
+        <w:pStyle w:val="ListParagraph"/>
+        <w:numPr>
+          <w:ilvl w:val="0"/>
+          <w:numId w:val="17"/>
+        </w:numPr>
+        <w:spacing w:after="0" w:line="240" w:lineRule="auto"/>
+        <w:ind w:left="630"/>
+        <w:rPr>
+          <w:rFonts w:ascii="PT Sans" w:hAnsi="PT Sans"/>
+        </w:rPr>
+      </w:pPr>
+      <w:r>
+        <w:rPr>
+          <w:rFonts w:ascii="PT Sans" w:hAnsi="PT Sans"/>
+        </w:rPr>
+        <w:lastRenderedPageBreak/>
+        <w:t>Image &amp; movie analysis in Python (clustering algorithms)</w:t>
+      </w:r>
+    </w:p>
+    <w:p>
+      <w:pPr>
+        <w:pStyle w:val="ListParagraph"/>
+        <w:numPr>
+          <w:ilvl w:val="0"/>
+          <w:numId w:val="14"/>
+        </w:numPr>
+        <w:spacing w:after="0" w:line="240" w:lineRule="auto"/>
+        <w:ind w:left="630"/>
+        <w:rPr>
+          <w:rFonts w:ascii="PT Sans" w:hAnsi="PT Sans"/>
+        </w:rPr>
+      </w:pPr>
+      <w:r>
+        <w:rPr>
+          <w:rFonts w:ascii="PT Sans" w:hAnsi="PT Sans"/>
+        </w:rPr>
+        <w:t>Wiki documentation maintenance</w:t>
+      </w:r>
+    </w:p>
+    <w:p>
+      <w:pPr>
+        <w:spacing w:after="0" w:line="240" w:lineRule="auto"/>
         <w:rPr>
           <w:rFonts w:ascii="PT Sans" w:eastAsia="Times New Roman" w:hAnsi="PT Sans"/>
           <w:bCs/>
@@ -1875,7 +2428,7 @@
           <w:bCs/>
         </w:rPr>
       </w:pPr>
-      <w:hyperlink r:id="rId17" w:history="1">
+      <w:hyperlink r:id="rId19" w:history="1">
         <w:r>
           <w:rPr>
             <w:rStyle w:val="Hyperlink"/>
@@ -1965,36 +2518,16 @@
     </w:p>
     <w:p>
       <w:pPr>
-        <w:spacing w:after="0" w:line="240" w:lineRule="auto"/>
-        <w:rPr>
-          <w:rFonts w:ascii="PT Sans" w:eastAsia="Times New Roman" w:hAnsi="PT Sans"/>
-        </w:rPr>
-      </w:pPr>
-      <w:r>
-        <w:rPr>
-          <w:rFonts w:ascii="PT Sans" w:eastAsia="Times New Roman" w:hAnsi="PT Sans"/>
-          <w:bCs/>
-        </w:rPr>
-        <w:t xml:space="preserve">New York, New York </w:t>
-      </w:r>
-      <w:r>
-        <w:rPr>
-          <w:rFonts w:ascii="PT Sans" w:eastAsia="Times New Roman" w:hAnsi="PT Sans"/>
-          <w:bCs/>
-        </w:rPr>
-        <w:tab/>
-      </w:r>
-    </w:p>
-    <w:p>
-      <w:pPr>
         <w:spacing w:after="0" w:line="360" w:lineRule="auto"/>
         <w:rPr>
           <w:rFonts w:ascii="PT Sans" w:eastAsia="Times New Roman" w:hAnsi="PT Sans"/>
-        </w:rPr>
-      </w:pPr>
-      <w:r>
-        <w:rPr>
-          <w:rFonts w:ascii="PT Sans" w:eastAsia="Times New Roman" w:hAnsi="PT Sans"/>
+          <w:b/>
+        </w:rPr>
+      </w:pPr>
+      <w:r>
+        <w:rPr>
+          <w:rFonts w:ascii="PT Sans" w:eastAsia="Times New Roman" w:hAnsi="PT Sans"/>
+          <w:b/>
         </w:rPr>
         <w:t xml:space="preserve">Director of Student Activities </w:t>
       </w:r>
@@ -2112,7 +2645,7 @@
           <w:bCs/>
         </w:rPr>
       </w:pPr>
-      <w:hyperlink r:id="rId18" w:history="1">
+      <w:hyperlink r:id="rId20" w:history="1">
         <w:r>
           <w:rPr>
             <w:rStyle w:val="Hyperlink"/>
@@ -2197,44 +2730,48 @@
     </w:p>
     <w:p>
       <w:pPr>
-        <w:spacing w:after="0" w:line="240" w:lineRule="auto"/>
-        <w:rPr>
-          <w:rFonts w:ascii="PT Sans" w:eastAsia="Times New Roman" w:hAnsi="PT Sans"/>
+        <w:spacing w:after="0" w:line="360" w:lineRule="auto"/>
+        <w:rPr>
+          <w:rFonts w:ascii="PT Sans" w:eastAsia="Times New Roman" w:hAnsi="PT Sans"/>
+          <w:b/>
+        </w:rPr>
+      </w:pPr>
+      <w:r>
+        <w:rPr>
+          <w:rFonts w:ascii="PT Sans" w:eastAsia="Times New Roman" w:hAnsi="PT Sans"/>
+          <w:b/>
           <w:bCs/>
         </w:rPr>
-      </w:pPr>
-      <w:r>
-        <w:rPr>
-          <w:rFonts w:ascii="PT Sans" w:eastAsia="Times New Roman" w:hAnsi="PT Sans"/>
+        <w:t>Assistant Manager</w:t>
+      </w:r>
+      <w:r>
+        <w:rPr>
+          <w:rFonts w:ascii="PT Sans" w:eastAsia="Times New Roman" w:hAnsi="PT Sans"/>
+          <w:b/>
           <w:bCs/>
         </w:rPr>
-        <w:t>Orlando, FL.</w:t>
-      </w:r>
-      <w:r>
-        <w:rPr>
-          <w:rFonts w:ascii="PT Sans" w:eastAsia="Times New Roman" w:hAnsi="PT Sans"/>
+        <w:tab/>
+      </w:r>
+      <w:r>
+        <w:rPr>
+          <w:rFonts w:ascii="PT Sans" w:eastAsia="Times New Roman" w:hAnsi="PT Sans"/>
+          <w:b/>
           <w:bCs/>
         </w:rPr>
         <w:tab/>
       </w:r>
-    </w:p>
-    <w:p>
-      <w:pPr>
-        <w:spacing w:after="0" w:line="360" w:lineRule="auto"/>
-        <w:rPr>
-          <w:rFonts w:ascii="PT Sans" w:eastAsia="Times New Roman" w:hAnsi="PT Sans"/>
-        </w:rPr>
-      </w:pPr>
-      <w:r>
-        <w:rPr>
-          <w:rFonts w:ascii="PT Sans" w:eastAsia="Times New Roman" w:hAnsi="PT Sans"/>
+      <w:r>
+        <w:rPr>
+          <w:rFonts w:ascii="PT Sans" w:eastAsia="Times New Roman" w:hAnsi="PT Sans"/>
+          <w:b/>
           <w:bCs/>
         </w:rPr>
-        <w:t>Assistant Manager</w:t>
-      </w:r>
-      <w:r>
-        <w:rPr>
-          <w:rFonts w:ascii="PT Sans" w:eastAsia="Times New Roman" w:hAnsi="PT Sans"/>
+        <w:tab/>
+      </w:r>
+      <w:r>
+        <w:rPr>
+          <w:rFonts w:ascii="PT Sans" w:eastAsia="Times New Roman" w:hAnsi="PT Sans"/>
+          <w:b/>
           <w:bCs/>
         </w:rPr>
         <w:tab/>
@@ -2242,39 +2779,21 @@
       <w:r>
         <w:rPr>
           <w:rFonts w:ascii="PT Sans" w:eastAsia="Times New Roman" w:hAnsi="PT Sans"/>
-          <w:bCs/>
-        </w:rPr>
-        <w:tab/>
-      </w:r>
-      <w:r>
-        <w:rPr>
-          <w:rFonts w:ascii="PT Sans" w:eastAsia="Times New Roman" w:hAnsi="PT Sans"/>
-          <w:bCs/>
-        </w:rPr>
-        <w:tab/>
-      </w:r>
-      <w:r>
-        <w:rPr>
-          <w:rFonts w:ascii="PT Sans" w:eastAsia="Times New Roman" w:hAnsi="PT Sans"/>
-          <w:bCs/>
-        </w:rPr>
-        <w:tab/>
-      </w:r>
-      <w:r>
-        <w:rPr>
-          <w:rFonts w:ascii="PT Sans" w:eastAsia="Times New Roman" w:hAnsi="PT Sans"/>
-        </w:rPr>
-        <w:tab/>
-      </w:r>
-      <w:r>
-        <w:rPr>
-          <w:rFonts w:ascii="PT Sans" w:eastAsia="Times New Roman" w:hAnsi="PT Sans"/>
-        </w:rPr>
-        <w:tab/>
-      </w:r>
-      <w:r>
-        <w:rPr>
-          <w:rFonts w:ascii="PT Sans" w:eastAsia="Times New Roman" w:hAnsi="PT Sans"/>
+          <w:b/>
+        </w:rPr>
+        <w:tab/>
+      </w:r>
+      <w:r>
+        <w:rPr>
+          <w:rFonts w:ascii="PT Sans" w:eastAsia="Times New Roman" w:hAnsi="PT Sans"/>
+          <w:b/>
+        </w:rPr>
+        <w:tab/>
+      </w:r>
+      <w:r>
+        <w:rPr>
+          <w:rFonts w:ascii="PT Sans" w:eastAsia="Times New Roman" w:hAnsi="PT Sans"/>
+          <w:b/>
           <w:i/>
           <w:iCs/>
         </w:rPr>
@@ -2323,13 +2842,7 @@
         <w:rPr>
           <w:rFonts w:ascii="PT Sans" w:eastAsia="Times New Roman" w:hAnsi="PT Sans"/>
         </w:rPr>
-        <w:t>The Universal Studios, Orlando, FL</w:t>
-      </w:r>
-      <w:r>
-        <w:rPr>
-          <w:rFonts w:ascii="PT Sans" w:eastAsia="Times New Roman" w:hAnsi="PT Sans"/>
-        </w:rPr>
-        <w:t xml:space="preserve"> </w:t>
+        <w:t xml:space="preserve">The Universal Studios, Orlando, FL </w:t>
       </w:r>
       <w:r>
         <w:rPr>
@@ -2360,7 +2873,7 @@
           <w:bCs/>
         </w:rPr>
       </w:pPr>
-      <w:hyperlink r:id="rId19" w:history="1">
+      <w:hyperlink r:id="rId21" w:history="1">
         <w:r>
           <w:rPr>
             <w:rStyle w:val="Hyperlink"/>
@@ -2516,17 +3029,20 @@
         <w:spacing w:after="0" w:line="360" w:lineRule="auto"/>
         <w:rPr>
           <w:rFonts w:ascii="PT Sans" w:eastAsia="Times New Roman" w:hAnsi="PT Sans"/>
-        </w:rPr>
-      </w:pPr>
-      <w:r>
-        <w:rPr>
-          <w:rFonts w:ascii="PT Sans" w:eastAsia="Times New Roman" w:hAnsi="PT Sans"/>
+          <w:b/>
+        </w:rPr>
+      </w:pPr>
+      <w:r>
+        <w:rPr>
+          <w:rFonts w:ascii="PT Sans" w:eastAsia="Times New Roman" w:hAnsi="PT Sans"/>
+          <w:b/>
         </w:rPr>
         <w:t xml:space="preserve">Local program leader </w:t>
       </w:r>
       <w:r>
         <w:rPr>
           <w:rFonts w:ascii="PT Sans" w:eastAsia="Times New Roman" w:hAnsi="PT Sans"/>
+          <w:b/>
         </w:rPr>
         <w:tab/>
       </w:r>
@@ -2580,718 +3096,13 @@
         <w:rPr>
           <w:rFonts w:ascii="PT Sans" w:eastAsia="Times New Roman" w:hAnsi="PT Sans"/>
         </w:rPr>
-        <w:t xml:space="preserve">I worked as an </w:t>
-      </w:r>
-      <w:r>
-        <w:rPr>
-          <w:rFonts w:ascii="PT Sans" w:eastAsia="Times New Roman" w:hAnsi="PT Sans"/>
-        </w:rPr>
-        <w:t xml:space="preserve">intake-specialist </w:t>
-      </w:r>
-      <w:r>
-        <w:rPr>
-          <w:rFonts w:ascii="PT Sans" w:eastAsia="Times New Roman" w:hAnsi="PT Sans"/>
-        </w:rPr>
-        <w:t xml:space="preserve">at a local site providing first-response relief to homeless drug &amp; alcohol </w:t>
+        <w:t xml:space="preserve">I worked as an intake-specialist at a local site providing first-response relief to homeless drug &amp; alcohol </w:t>
       </w:r>
       <w:r>
         <w:rPr>
           <w:rFonts w:ascii="PT Sans" w:eastAsia="Times New Roman" w:hAnsi="PT Sans"/>
         </w:rPr>
         <w:t>users. I provided editorial assistance to the nationwide Grant Coordinator for the program.</w:t>
-      </w:r>
-    </w:p>
-    <w:p>
-      <w:pPr>
-        <w:spacing w:after="0" w:line="240" w:lineRule="auto"/>
-        <w:rPr>
-          <w:rFonts w:ascii="PT Sans" w:eastAsia="Times New Roman" w:hAnsi="PT Sans"/>
-        </w:rPr>
-      </w:pPr>
-    </w:p>
-    <w:p>
-      <w:pPr>
-        <w:spacing w:after="0" w:line="240" w:lineRule="auto"/>
-        <w:rPr>
-          <w:rFonts w:ascii="PT Sans" w:eastAsia="Times New Roman" w:hAnsi="PT Sans"/>
-        </w:rPr>
-      </w:pPr>
-    </w:p>
-    <w:p>
-      <w:pPr>
-        <w:spacing w:after="0" w:line="240" w:lineRule="auto"/>
-        <w:rPr>
-          <w:rFonts w:ascii="PT Sans" w:eastAsia="Times New Roman" w:hAnsi="PT Sans"/>
-        </w:rPr>
-      </w:pPr>
-    </w:p>
-    <w:p>
-      <w:pPr>
-        <w:spacing w:after="0" w:line="240" w:lineRule="auto"/>
-        <w:rPr>
-          <w:rFonts w:ascii="PT Sans" w:eastAsia="Times New Roman" w:hAnsi="PT Sans"/>
-        </w:rPr>
-      </w:pPr>
-    </w:p>
-    <w:p>
-      <w:pPr>
-        <w:spacing w:after="0" w:line="360" w:lineRule="auto"/>
-        <w:rPr>
-          <w:rFonts w:ascii="PT Sans" w:hAnsi="PT Sans"/>
-          <w:b/>
-          <w:sz w:val="28"/>
-          <w:szCs w:val="28"/>
-        </w:rPr>
-      </w:pPr>
-      <w:r>
-        <w:rPr>
-          <w:rFonts w:ascii="PT Sans" w:hAnsi="PT Sans"/>
-          <w:b/>
-          <w:sz w:val="28"/>
-          <w:szCs w:val="28"/>
-        </w:rPr>
-        <w:lastRenderedPageBreak/>
-        <w:t xml:space="preserve">Computer </w:t>
-      </w:r>
-      <w:r>
-        <w:rPr>
-          <w:rFonts w:ascii="PT Sans" w:hAnsi="PT Sans"/>
-          <w:b/>
-          <w:sz w:val="28"/>
-          <w:szCs w:val="28"/>
-        </w:rPr>
-        <w:t>Software</w:t>
-      </w:r>
-    </w:p>
-    <w:p>
-      <w:pPr>
-        <w:spacing w:after="0" w:line="240" w:lineRule="auto"/>
-        <w:rPr>
-          <w:rFonts w:ascii="PT Sans" w:hAnsi="PT Sans"/>
-          <w:b/>
-        </w:rPr>
-      </w:pPr>
-      <w:r>
-        <w:rPr>
-          <w:rFonts w:ascii="PT Sans" w:hAnsi="PT Sans"/>
-          <w:b/>
-        </w:rPr>
-        <w:t>Python (advanced</w:t>
-      </w:r>
-      <w:r>
-        <w:rPr>
-          <w:rFonts w:ascii="PT Sans" w:hAnsi="PT Sans"/>
-          <w:b/>
-        </w:rPr>
-        <w:t>)</w:t>
-      </w:r>
-    </w:p>
-    <w:p>
-      <w:pPr>
-        <w:pStyle w:val="ListParagraph"/>
-        <w:numPr>
-          <w:ilvl w:val="1"/>
-          <w:numId w:val="1"/>
-        </w:numPr>
-        <w:spacing w:after="0" w:line="240" w:lineRule="auto"/>
-        <w:ind w:left="540"/>
-        <w:rPr>
-          <w:rFonts w:ascii="PT Sans" w:hAnsi="PT Sans"/>
-        </w:rPr>
-      </w:pPr>
-      <w:r>
-        <w:rPr>
-          <w:rFonts w:ascii="PT Sans" w:hAnsi="PT Sans"/>
-        </w:rPr>
-        <w:t>Data analysis, m</w:t>
-      </w:r>
-      <w:r>
-        <w:rPr>
-          <w:rFonts w:ascii="PT Sans" w:hAnsi="PT Sans"/>
-        </w:rPr>
-        <w:t>achine l</w:t>
-      </w:r>
-      <w:r>
-        <w:rPr>
-          <w:rFonts w:ascii="PT Sans" w:hAnsi="PT Sans"/>
-        </w:rPr>
-        <w:t>earning –</w:t>
-      </w:r>
-      <w:r>
-        <w:rPr>
-          <w:rFonts w:ascii="PT Sans" w:hAnsi="PT Sans"/>
-        </w:rPr>
-        <w:t xml:space="preserve"> </w:t>
-      </w:r>
-      <w:r>
-        <w:rPr>
-          <w:rFonts w:ascii="PT Sans" w:hAnsi="PT Sans"/>
-        </w:rPr>
-        <w:t>numpy,</w:t>
-      </w:r>
-      <w:r>
-        <w:rPr>
-          <w:rFonts w:ascii="PT Sans" w:hAnsi="PT Sans"/>
-        </w:rPr>
-        <w:t xml:space="preserve"> </w:t>
-      </w:r>
-      <w:r>
-        <w:rPr>
-          <w:rFonts w:ascii="PT Sans" w:hAnsi="PT Sans"/>
-        </w:rPr>
-        <w:t>scipy</w:t>
-      </w:r>
-    </w:p>
-    <w:p>
-      <w:pPr>
-        <w:pStyle w:val="ListParagraph"/>
-        <w:numPr>
-          <w:ilvl w:val="1"/>
-          <w:numId w:val="1"/>
-        </w:numPr>
-        <w:spacing w:after="0" w:line="240" w:lineRule="auto"/>
-        <w:ind w:left="540"/>
-        <w:rPr>
-          <w:rFonts w:ascii="PT Sans" w:hAnsi="PT Sans"/>
-        </w:rPr>
-      </w:pPr>
-      <w:r>
-        <w:rPr>
-          <w:rFonts w:ascii="PT Sans" w:hAnsi="PT Sans"/>
-        </w:rPr>
-        <w:t xml:space="preserve">Data </w:t>
-      </w:r>
-      <w:r>
-        <w:rPr>
-          <w:rFonts w:ascii="PT Sans" w:hAnsi="PT Sans"/>
-        </w:rPr>
-        <w:t xml:space="preserve">Visualization – matplotlib, seaborn </w:t>
-      </w:r>
-    </w:p>
-    <w:p>
-      <w:pPr>
-        <w:pStyle w:val="ListParagraph"/>
-        <w:numPr>
-          <w:ilvl w:val="1"/>
-          <w:numId w:val="1"/>
-        </w:numPr>
-        <w:spacing w:after="0" w:line="240" w:lineRule="auto"/>
-        <w:ind w:left="540"/>
-        <w:rPr>
-          <w:rFonts w:ascii="PT Sans" w:hAnsi="PT Sans"/>
-        </w:rPr>
-      </w:pPr>
-      <w:r>
-        <w:rPr>
-          <w:rFonts w:ascii="PT Sans" w:hAnsi="PT Sans"/>
-        </w:rPr>
-        <w:t xml:space="preserve">Databases - Pandas, HDF5, SQLlite </w:t>
-      </w:r>
-    </w:p>
-    <w:p>
-      <w:pPr>
-        <w:pStyle w:val="ListParagraph"/>
-        <w:numPr>
-          <w:ilvl w:val="1"/>
-          <w:numId w:val="1"/>
-        </w:numPr>
-        <w:spacing w:after="0" w:line="240" w:lineRule="auto"/>
-        <w:ind w:left="540"/>
-        <w:rPr>
-          <w:rFonts w:ascii="PT Sans" w:hAnsi="PT Sans"/>
-        </w:rPr>
-      </w:pPr>
-      <w:r>
-        <w:rPr>
-          <w:rFonts w:ascii="PT Sans" w:hAnsi="PT Sans"/>
-        </w:rPr>
-        <w:t xml:space="preserve">Image processing – </w:t>
-      </w:r>
-      <w:r>
-        <w:rPr>
-          <w:rFonts w:ascii="PT Sans" w:hAnsi="PT Sans"/>
-        </w:rPr>
-        <w:t>PIL, ski-kit image</w:t>
-      </w:r>
-    </w:p>
-    <w:p>
-      <w:pPr>
-        <w:pStyle w:val="ListParagraph"/>
-        <w:numPr>
-          <w:ilvl w:val="1"/>
-          <w:numId w:val="1"/>
-        </w:numPr>
-        <w:spacing w:after="0" w:line="240" w:lineRule="auto"/>
-        <w:ind w:left="540"/>
-        <w:rPr>
-          <w:rFonts w:ascii="PT Sans" w:hAnsi="PT Sans"/>
-        </w:rPr>
-      </w:pPr>
-      <w:r>
-        <w:rPr>
-          <w:rFonts w:ascii="PT Sans" w:hAnsi="PT Sans"/>
-        </w:rPr>
-        <w:t xml:space="preserve">Web </w:t>
-      </w:r>
-      <w:r>
-        <w:rPr>
-          <w:rFonts w:ascii="PT Sans" w:hAnsi="PT Sans"/>
-        </w:rPr>
-        <w:t>Scrapping – B</w:t>
-      </w:r>
-      <w:r>
-        <w:rPr>
-          <w:rFonts w:ascii="PT Sans" w:hAnsi="PT Sans"/>
-        </w:rPr>
-        <w:t>eautifulSoup, r</w:t>
-      </w:r>
-      <w:r>
-        <w:rPr>
-          <w:rFonts w:ascii="PT Sans" w:hAnsi="PT Sans"/>
-        </w:rPr>
-        <w:t>equests</w:t>
-      </w:r>
-      <w:r>
-        <w:rPr>
-          <w:rFonts w:ascii="PT Sans" w:hAnsi="PT Sans"/>
-        </w:rPr>
-        <w:t>, urllib</w:t>
-      </w:r>
-    </w:p>
-    <w:p>
-      <w:pPr>
-        <w:pStyle w:val="ListParagraph"/>
-        <w:numPr>
-          <w:ilvl w:val="1"/>
-          <w:numId w:val="1"/>
-        </w:numPr>
-        <w:spacing w:after="0" w:line="240" w:lineRule="auto"/>
-        <w:ind w:left="540"/>
-        <w:rPr>
-          <w:rFonts w:ascii="PT Sans" w:hAnsi="PT Sans"/>
-        </w:rPr>
-      </w:pPr>
-      <w:r>
-        <w:rPr>
-          <w:rFonts w:ascii="PT Sans" w:hAnsi="PT Sans"/>
-        </w:rPr>
-        <w:t xml:space="preserve">GUI </w:t>
-      </w:r>
-      <w:r>
-        <w:rPr>
-          <w:rFonts w:ascii="PT Sans" w:hAnsi="PT Sans"/>
-        </w:rPr>
-        <w:t>development</w:t>
-      </w:r>
-      <w:r>
-        <w:rPr>
-          <w:rFonts w:ascii="PT Sans" w:hAnsi="PT Sans"/>
-        </w:rPr>
-        <w:t xml:space="preserve"> – Tkinter</w:t>
-      </w:r>
-    </w:p>
-    <w:p>
-      <w:pPr>
-        <w:pStyle w:val="ListParagraph"/>
-        <w:numPr>
-          <w:ilvl w:val="1"/>
-          <w:numId w:val="1"/>
-        </w:numPr>
-        <w:spacing w:after="0" w:line="240" w:lineRule="auto"/>
-        <w:ind w:left="540"/>
-        <w:rPr>
-          <w:rFonts w:ascii="PT Sans" w:hAnsi="PT Sans"/>
-        </w:rPr>
-      </w:pPr>
-      <w:r>
-        <w:rPr>
-          <w:rFonts w:ascii="PT Sans" w:hAnsi="PT Sans"/>
-        </w:rPr>
-        <w:t>EEG Analysis –  MNE</w:t>
-      </w:r>
-    </w:p>
-    <w:p>
-      <w:pPr>
-        <w:pStyle w:val="ListParagraph"/>
-        <w:numPr>
-          <w:ilvl w:val="1"/>
-          <w:numId w:val="1"/>
-        </w:numPr>
-        <w:spacing w:after="0" w:line="240" w:lineRule="auto"/>
-        <w:ind w:left="540"/>
-        <w:rPr>
-          <w:rFonts w:ascii="PT Sans" w:hAnsi="PT Sans"/>
-        </w:rPr>
-      </w:pPr>
-      <w:r>
-        <w:rPr>
-          <w:rFonts w:ascii="PT Sans" w:hAnsi="PT Sans"/>
-        </w:rPr>
-        <w:t>Brain computer interfaces</w:t>
-      </w:r>
-      <w:r>
-        <w:rPr>
-          <w:rFonts w:ascii="PT Sans" w:hAnsi="PT Sans"/>
-        </w:rPr>
-        <w:t xml:space="preserve"> – labstreaminglayer, wyrm, pyff </w:t>
-      </w:r>
-    </w:p>
-    <w:p>
-      <w:pPr>
-        <w:spacing w:after="0" w:line="240" w:lineRule="auto"/>
-        <w:rPr>
-          <w:rFonts w:ascii="PT Sans" w:hAnsi="PT Sans"/>
-          <w:b/>
-        </w:rPr>
-      </w:pPr>
-      <w:r>
-        <w:rPr>
-          <w:rFonts w:ascii="PT Sans" w:hAnsi="PT Sans"/>
-          <w:b/>
-        </w:rPr>
-        <w:t>R</w:t>
-      </w:r>
-      <w:r>
-        <w:rPr>
-          <w:rFonts w:ascii="PT Sans" w:hAnsi="PT Sans"/>
-          <w:b/>
-        </w:rPr>
-        <w:t xml:space="preserve"> progra</w:t>
-      </w:r>
-      <w:r>
-        <w:rPr>
-          <w:rFonts w:ascii="PT Sans" w:hAnsi="PT Sans"/>
-          <w:b/>
-        </w:rPr>
-        <w:t>mming (</w:t>
-      </w:r>
-      <w:r>
-        <w:rPr>
-          <w:rFonts w:ascii="PT Sans" w:hAnsi="PT Sans"/>
-          <w:b/>
-        </w:rPr>
-        <w:t>advanced</w:t>
-      </w:r>
-      <w:r>
-        <w:rPr>
-          <w:rFonts w:ascii="PT Sans" w:hAnsi="PT Sans"/>
-          <w:b/>
-        </w:rPr>
-        <w:t>)</w:t>
-      </w:r>
-    </w:p>
-    <w:p>
-      <w:pPr>
-        <w:pStyle w:val="ListParagraph"/>
-        <w:numPr>
-          <w:ilvl w:val="1"/>
-          <w:numId w:val="1"/>
-        </w:numPr>
-        <w:spacing w:after="0" w:line="240" w:lineRule="auto"/>
-        <w:ind w:left="540"/>
-        <w:rPr>
-          <w:rFonts w:ascii="PT Sans" w:hAnsi="PT Sans"/>
-        </w:rPr>
-      </w:pPr>
-      <w:r>
-        <w:rPr>
-          <w:rFonts w:ascii="PT Sans" w:hAnsi="PT Sans"/>
-        </w:rPr>
-        <w:t xml:space="preserve">Descriptive stats and visualization </w:t>
-      </w:r>
-      <w:r>
-        <w:rPr>
-          <w:rFonts w:ascii="PT Sans" w:hAnsi="PT Sans"/>
-        </w:rPr>
-        <w:t xml:space="preserve"> </w:t>
-      </w:r>
-    </w:p>
-    <w:p>
-      <w:pPr>
-        <w:pStyle w:val="ListParagraph"/>
-        <w:numPr>
-          <w:ilvl w:val="1"/>
-          <w:numId w:val="1"/>
-        </w:numPr>
-        <w:spacing w:after="0" w:line="240" w:lineRule="auto"/>
-        <w:ind w:left="540"/>
-        <w:rPr>
-          <w:rFonts w:ascii="PT Sans" w:hAnsi="PT Sans"/>
-        </w:rPr>
-      </w:pPr>
-      <w:r>
-        <w:rPr>
-          <w:rFonts w:ascii="PT Sans" w:hAnsi="PT Sans"/>
-        </w:rPr>
-        <w:t>Generalized linear mixed m</w:t>
-      </w:r>
-      <w:r>
-        <w:rPr>
-          <w:rFonts w:ascii="PT Sans" w:hAnsi="PT Sans"/>
-        </w:rPr>
-        <w:t>odels</w:t>
-      </w:r>
-    </w:p>
-    <w:p>
-      <w:pPr>
-        <w:pStyle w:val="ListParagraph"/>
-        <w:numPr>
-          <w:ilvl w:val="1"/>
-          <w:numId w:val="1"/>
-        </w:numPr>
-        <w:spacing w:after="0" w:line="240" w:lineRule="auto"/>
-        <w:ind w:left="540"/>
-        <w:rPr>
-          <w:rFonts w:ascii="PT Sans" w:hAnsi="PT Sans"/>
-        </w:rPr>
-      </w:pPr>
-      <w:r>
-        <w:rPr>
-          <w:rFonts w:ascii="PT Sans" w:hAnsi="PT Sans"/>
-        </w:rPr>
-        <w:t>Generalized estimating e</w:t>
-      </w:r>
-      <w:r>
-        <w:rPr>
-          <w:rFonts w:ascii="PT Sans" w:hAnsi="PT Sans"/>
-        </w:rPr>
-        <w:t>quations</w:t>
-      </w:r>
-    </w:p>
-    <w:p>
-      <w:pPr>
-        <w:spacing w:after="0" w:line="240" w:lineRule="auto"/>
-        <w:rPr>
-          <w:rFonts w:ascii="PT Sans" w:hAnsi="PT Sans"/>
-          <w:b/>
-        </w:rPr>
-      </w:pPr>
-      <w:r>
-        <w:rPr>
-          <w:rFonts w:ascii="PT Sans" w:hAnsi="PT Sans"/>
-          <w:b/>
-        </w:rPr>
-        <w:t>Other software (varies intermediate - advanced)</w:t>
-      </w:r>
-    </w:p>
-    <w:p>
-      <w:pPr>
-        <w:pStyle w:val="ListParagraph"/>
-        <w:numPr>
-          <w:ilvl w:val="1"/>
-          <w:numId w:val="1"/>
-        </w:numPr>
-        <w:spacing w:after="0" w:line="240" w:lineRule="auto"/>
-        <w:ind w:left="540"/>
-        <w:rPr>
-          <w:rFonts w:ascii="PT Sans" w:hAnsi="PT Sans"/>
-        </w:rPr>
-      </w:pPr>
-      <w:r>
-        <w:rPr>
-          <w:rFonts w:ascii="PT Sans" w:hAnsi="PT Sans"/>
-        </w:rPr>
-        <w:t xml:space="preserve">Microsoft Windows 7-10 OS, </w:t>
-      </w:r>
-    </w:p>
-    <w:p>
-      <w:pPr>
-        <w:pStyle w:val="ListParagraph"/>
-        <w:numPr>
-          <w:ilvl w:val="1"/>
-          <w:numId w:val="1"/>
-        </w:numPr>
-        <w:spacing w:after="0" w:line="240" w:lineRule="auto"/>
-        <w:ind w:left="540"/>
-        <w:rPr>
-          <w:rFonts w:ascii="PT Sans" w:hAnsi="PT Sans"/>
-        </w:rPr>
-      </w:pPr>
-      <w:r>
-        <w:rPr>
-          <w:rFonts w:ascii="PT Sans" w:hAnsi="PT Sans"/>
-        </w:rPr>
-        <w:t>MAC OS X 10.6-10.13</w:t>
-      </w:r>
-    </w:p>
-    <w:p>
-      <w:pPr>
-        <w:pStyle w:val="ListParagraph"/>
-        <w:numPr>
-          <w:ilvl w:val="1"/>
-          <w:numId w:val="1"/>
-        </w:numPr>
-        <w:spacing w:after="0" w:line="240" w:lineRule="auto"/>
-        <w:ind w:left="540"/>
-        <w:rPr>
-          <w:rFonts w:ascii="PT Sans" w:hAnsi="PT Sans"/>
-        </w:rPr>
-      </w:pPr>
-      <w:r>
-        <w:rPr>
-          <w:rFonts w:ascii="PT Sans" w:hAnsi="PT Sans"/>
-        </w:rPr>
-        <w:t>Dat</w:t>
-      </w:r>
-      <w:r>
-        <w:rPr>
-          <w:rFonts w:ascii="PT Sans" w:hAnsi="PT Sans"/>
-        </w:rPr>
-        <w:t>abase</w:t>
-      </w:r>
-      <w:r>
-        <w:rPr>
-          <w:rFonts w:ascii="PT Sans" w:hAnsi="PT Sans"/>
-        </w:rPr>
-        <w:t>s</w:t>
-      </w:r>
-      <w:r>
-        <w:rPr>
-          <w:rFonts w:ascii="PT Sans" w:hAnsi="PT Sans"/>
-        </w:rPr>
-        <w:t xml:space="preserve"> </w:t>
-      </w:r>
-      <w:r>
-        <w:rPr>
-          <w:rFonts w:ascii="PT Sans" w:hAnsi="PT Sans"/>
-        </w:rPr>
-        <w:t>- SQL, HDF5</w:t>
-      </w:r>
-      <w:r>
-        <w:rPr>
-          <w:rFonts w:ascii="PT Sans" w:hAnsi="PT Sans"/>
-        </w:rPr>
-        <w:t xml:space="preserve">, Excel </w:t>
-      </w:r>
-    </w:p>
-    <w:p>
-      <w:pPr>
-        <w:pStyle w:val="ListParagraph"/>
-        <w:numPr>
-          <w:ilvl w:val="1"/>
-          <w:numId w:val="1"/>
-        </w:numPr>
-        <w:spacing w:after="0" w:line="240" w:lineRule="auto"/>
-        <w:ind w:left="540"/>
-        <w:rPr>
-          <w:rFonts w:ascii="PT Sans" w:hAnsi="PT Sans"/>
-        </w:rPr>
-      </w:pPr>
-      <w:r>
-        <w:rPr>
-          <w:rFonts w:ascii="PT Sans" w:hAnsi="PT Sans"/>
-        </w:rPr>
-        <w:t>Git remote repository management</w:t>
-      </w:r>
-    </w:p>
-    <w:p>
-      <w:pPr>
-        <w:pStyle w:val="ListParagraph"/>
-        <w:numPr>
-          <w:ilvl w:val="1"/>
-          <w:numId w:val="1"/>
-        </w:numPr>
-        <w:spacing w:after="0" w:line="240" w:lineRule="auto"/>
-        <w:ind w:left="540"/>
-        <w:rPr>
-          <w:rFonts w:ascii="PT Sans" w:hAnsi="PT Sans"/>
-        </w:rPr>
-      </w:pPr>
-      <w:r>
-        <w:rPr>
-          <w:rFonts w:ascii="PT Sans" w:hAnsi="PT Sans"/>
-        </w:rPr>
-        <w:t xml:space="preserve">MATLAB - psychological experimentation and analysis </w:t>
-      </w:r>
-    </w:p>
-    <w:p>
-      <w:pPr>
-        <w:pStyle w:val="ListParagraph"/>
-        <w:numPr>
-          <w:ilvl w:val="1"/>
-          <w:numId w:val="1"/>
-        </w:numPr>
-        <w:spacing w:after="0" w:line="240" w:lineRule="auto"/>
-        <w:ind w:left="540"/>
-        <w:rPr>
-          <w:rFonts w:ascii="PT Sans" w:hAnsi="PT Sans"/>
-        </w:rPr>
-      </w:pPr>
-      <w:r>
-        <w:rPr>
-          <w:rFonts w:ascii="PT Sans" w:hAnsi="PT Sans"/>
-        </w:rPr>
-        <w:t>Website theme</w:t>
-      </w:r>
-      <w:r>
-        <w:rPr>
-          <w:rFonts w:ascii="PT Sans" w:hAnsi="PT Sans"/>
-        </w:rPr>
-        <w:t xml:space="preserve"> development in PHP </w:t>
-      </w:r>
-    </w:p>
-    <w:p>
-      <w:pPr>
-        <w:pStyle w:val="ListParagraph"/>
-        <w:numPr>
-          <w:ilvl w:val="1"/>
-          <w:numId w:val="1"/>
-        </w:numPr>
-        <w:spacing w:after="0" w:line="240" w:lineRule="auto"/>
-        <w:ind w:left="540"/>
-        <w:rPr>
-          <w:rFonts w:ascii="PT Sans" w:hAnsi="PT Sans"/>
-        </w:rPr>
-      </w:pPr>
-      <w:r>
-        <w:rPr>
-          <w:rFonts w:ascii="PT Sans" w:hAnsi="PT Sans"/>
-        </w:rPr>
-        <w:t xml:space="preserve">Website development in Ruby </w:t>
-      </w:r>
-      <w:r>
-        <w:rPr>
-          <w:rFonts w:ascii="PT Sans" w:hAnsi="PT Sans"/>
-        </w:rPr>
-        <w:t xml:space="preserve">on Rails </w:t>
-      </w:r>
-    </w:p>
-    <w:p>
-      <w:pPr>
-        <w:pStyle w:val="ListParagraph"/>
-        <w:numPr>
-          <w:ilvl w:val="1"/>
-          <w:numId w:val="1"/>
-        </w:numPr>
-        <w:spacing w:after="0" w:line="240" w:lineRule="auto"/>
-        <w:ind w:left="540"/>
-        <w:rPr>
-          <w:rFonts w:ascii="PT Sans" w:hAnsi="PT Sans"/>
-        </w:rPr>
-      </w:pPr>
-      <w:r>
-        <w:rPr>
-          <w:rFonts w:ascii="PT Sans" w:hAnsi="PT Sans"/>
-        </w:rPr>
-        <w:t xml:space="preserve">HTML, CSS, </w:t>
-      </w:r>
-      <w:r>
-        <w:rPr>
-          <w:rFonts w:ascii="PT Sans" w:hAnsi="PT Sans"/>
-        </w:rPr>
-        <w:t>JavaScript</w:t>
-      </w:r>
-      <w:r>
-        <w:rPr>
-          <w:rFonts w:ascii="PT Sans" w:hAnsi="PT Sans"/>
-        </w:rPr>
-        <w:t xml:space="preserve"> – </w:t>
-      </w:r>
-      <w:r>
-        <w:rPr>
-          <w:rFonts w:ascii="PT Sans" w:hAnsi="PT Sans"/>
-        </w:rPr>
-        <w:t xml:space="preserve"> Bootstrap, JQuery</w:t>
       </w:r>
     </w:p>
     <w:p>
@@ -3305,12 +3116,10 @@
       </w:pPr>
       <w:r>
         <w:rPr>
-          <w:rFonts w:ascii="Times New Roman" w:eastAsia="Times New Roman" w:hAnsi="Times New Roman"/>
-          <w:sz w:val="24"/>
-          <w:szCs w:val="24"/>
-        </w:rPr>
-        <w:pict w14:anchorId="2CE336D5">
-          <v:rect id="_x0000_i1030" style="width:0;height:1.5pt" o:hralign="center" o:hrstd="t" o:hr="t" fillcolor="#aca899" stroked="f"/>
+          <w:rFonts w:ascii="PT Sans" w:hAnsi="PT Sans"/>
+        </w:rPr>
+        <w:pict w14:anchorId="0AC1E444">
+          <v:rect id="_x0000_i1029" style="width:0;height:1.5pt" o:hrstd="t" o:hr="t" fillcolor="#a0a0a0" stroked="f"/>
         </w:pict>
       </w:r>
     </w:p>
@@ -3341,17 +3150,7 @@
           <w:sz w:val="28"/>
           <w:szCs w:val="28"/>
         </w:rPr>
-        <w:t xml:space="preserve">eaching &amp; </w:t>
-      </w:r>
-      <w:r>
-        <w:rPr>
-          <w:rFonts w:ascii="PT Sans" w:eastAsia="Times New Roman" w:hAnsi="PT Sans"/>
-          <w:b/>
-          <w:kern w:val="36"/>
-          <w:sz w:val="28"/>
-          <w:szCs w:val="28"/>
-        </w:rPr>
-        <w:t xml:space="preserve">Public Speaking </w:t>
+        <w:t xml:space="preserve">eaching </w:t>
       </w:r>
       <w:r>
         <w:rPr>
@@ -3902,14 +3701,21 @@
           <w:rFonts w:ascii="PT Sans" w:hAnsi="PT Sans"/>
         </w:rPr>
         <w:pict w14:anchorId="1F6C4F6D">
-          <v:rect id="_x0000_i1028" style="width:0;height:1.5pt" o:hrstd="t" o:hr="t" fillcolor="#a0a0a0" stroked="f"/>
+          <v:rect id="_x0000_i1030" style="width:0;height:1.5pt" o:hrstd="t" o:hr="t" fillcolor="#a0a0a0" stroked="f"/>
         </w:pict>
       </w:r>
     </w:p>
     <w:p>
       <w:pPr>
-        <w:spacing w:before="200" w:after="0" w:line="360" w:lineRule="auto"/>
-        <w:outlineLvl w:val="0"/>
+        <w:spacing w:after="0" w:line="240" w:lineRule="auto"/>
+        <w:rPr>
+          <w:rFonts w:ascii="PT Sans" w:hAnsi="PT Sans"/>
+          <w:sz w:val="28"/>
+          <w:szCs w:val="28"/>
+          <w:u w:val="single"/>
+        </w:rPr>
+      </w:pPr>
+      <w:r>
         <w:rPr>
           <w:rFonts w:ascii="PT Sans" w:eastAsia="Times New Roman" w:hAnsi="PT Sans"/>
           <w:b/>
@@ -3917,7 +3723,8 @@
           <w:sz w:val="28"/>
           <w:szCs w:val="28"/>
         </w:rPr>
-      </w:pPr>
+        <w:t>H</w:t>
+      </w:r>
       <w:r>
         <w:rPr>
           <w:rFonts w:ascii="PT Sans" w:eastAsia="Times New Roman" w:hAnsi="PT Sans"/>
@@ -3926,7 +3733,7 @@
           <w:sz w:val="28"/>
           <w:szCs w:val="28"/>
         </w:rPr>
-        <w:t xml:space="preserve">General clinical &amp; Human Resource Training </w:t>
+        <w:t xml:space="preserve">uman Resource Training </w:t>
       </w:r>
     </w:p>
     <w:p>
@@ -4047,12 +3854,18 @@
         <w:rPr>
           <w:rFonts w:ascii="PT Sans" w:eastAsia="Times New Roman" w:hAnsi="PT Sans"/>
         </w:rPr>
+        <w:tab/>
+      </w:r>
+      <w:r>
+        <w:rPr>
+          <w:rFonts w:ascii="PT Sans" w:eastAsia="Times New Roman" w:hAnsi="PT Sans"/>
+        </w:rPr>
         <w:t xml:space="preserve">02/2009 </w:t>
       </w:r>
     </w:p>
     <w:p>
       <w:pPr>
-        <w:spacing w:after="0" w:line="240" w:lineRule="auto"/>
+        <w:spacing w:after="0" w:line="360" w:lineRule="auto"/>
         <w:ind w:left="450"/>
         <w:rPr>
           <w:rFonts w:ascii="PT Sans" w:eastAsia="Times New Roman" w:hAnsi="PT Sans"/>
@@ -4062,16 +3875,9 @@
         <w:rPr>
           <w:rFonts w:ascii="PT Sans" w:eastAsia="Times New Roman" w:hAnsi="PT Sans"/>
         </w:rPr>
+        <w:lastRenderedPageBreak/>
         <w:t>Proactive intervention</w:t>
       </w:r>
-    </w:p>
-    <w:p>
-      <w:pPr>
-        <w:spacing w:after="0" w:line="240" w:lineRule="auto"/>
-        <w:rPr>
-          <w:rFonts w:ascii="PT Sans" w:eastAsia="Times New Roman" w:hAnsi="PT Sans"/>
-        </w:rPr>
-      </w:pPr>
     </w:p>
     <w:p>
       <w:pPr>
@@ -4138,7 +3944,7 @@
     </w:p>
     <w:p>
       <w:pPr>
-        <w:spacing w:after="0" w:line="240" w:lineRule="auto"/>
+        <w:spacing w:after="0" w:line="360" w:lineRule="auto"/>
         <w:ind w:left="450"/>
         <w:rPr>
           <w:rFonts w:ascii="PT Sans" w:eastAsia="Times New Roman" w:hAnsi="PT Sans"/>
@@ -4156,15 +3962,6 @@
         </w:rPr>
         <w:t>fidentiality of patient records</w:t>
       </w:r>
-    </w:p>
-    <w:p>
-      <w:pPr>
-        <w:spacing w:after="0" w:line="240" w:lineRule="auto"/>
-        <w:ind w:left="450"/>
-        <w:rPr>
-          <w:rFonts w:ascii="PT Sans" w:eastAsia="Times New Roman" w:hAnsi="PT Sans"/>
-        </w:rPr>
-      </w:pPr>
     </w:p>
     <w:p>
       <w:pPr>
@@ -4350,7 +4147,7 @@
           <w:rFonts w:ascii="PT Sans" w:hAnsi="PT Sans"/>
         </w:rPr>
         <w:pict w14:anchorId="77719552">
-          <v:rect id="_x0000_i1029" style="width:0;height:1.5pt" o:hrstd="t" o:hr="t" fillcolor="#a0a0a0" stroked="f"/>
+          <v:rect id="_x0000_i1031" style="width:0;height:1.5pt" o:hrstd="t" o:hr="t" fillcolor="#a0a0a0" stroked="f"/>
         </w:pict>
       </w:r>
     </w:p>
@@ -4374,108 +4171,100 @@
         <w:t xml:space="preserve">Languages </w:t>
       </w:r>
     </w:p>
-    <w:p>
-      <w:pPr>
-        <w:pStyle w:val="ListParagraph"/>
-        <w:numPr>
-          <w:ilvl w:val="0"/>
-          <w:numId w:val="19"/>
-        </w:numPr>
-        <w:spacing w:after="0" w:line="240" w:lineRule="auto"/>
-        <w:ind w:left="450"/>
-        <w:rPr>
-          <w:rFonts w:ascii="PT Sans" w:hAnsi="PT Sans"/>
-          <w:sz w:val="23"/>
-          <w:szCs w:val="23"/>
-        </w:rPr>
-      </w:pPr>
-      <w:r>
-        <w:rPr>
-          <w:rFonts w:ascii="PT Sans" w:hAnsi="PT Sans"/>
-          <w:sz w:val="23"/>
-          <w:szCs w:val="23"/>
-        </w:rPr>
-        <w:t xml:space="preserve">Native English Speaker </w:t>
-      </w:r>
-    </w:p>
-    <w:p>
-      <w:pPr>
-        <w:pStyle w:val="ListParagraph"/>
-        <w:numPr>
-          <w:ilvl w:val="0"/>
-          <w:numId w:val="19"/>
-        </w:numPr>
-        <w:spacing w:after="0" w:line="240" w:lineRule="auto"/>
-        <w:ind w:left="450"/>
-        <w:rPr>
-          <w:rFonts w:ascii="PT Sans" w:hAnsi="PT Sans"/>
-        </w:rPr>
-      </w:pPr>
-      <w:r>
-        <w:rPr>
-          <w:rFonts w:ascii="PT Sans" w:hAnsi="PT Sans"/>
-        </w:rPr>
-        <w:t>German</w:t>
-      </w:r>
-      <w:r>
-        <w:rPr>
-          <w:rFonts w:ascii="PT Sans" w:hAnsi="PT Sans"/>
-        </w:rPr>
-        <w:t xml:space="preserve"> </w:t>
-      </w:r>
-      <w:r>
-        <w:rPr>
-          <w:rFonts w:ascii="PT Sans" w:hAnsi="PT Sans"/>
-        </w:rPr>
-        <w:t>(</w:t>
-      </w:r>
-      <w:r>
-        <w:rPr>
-          <w:rFonts w:ascii="PT Sans" w:hAnsi="PT Sans"/>
-        </w:rPr>
-        <w:t>level</w:t>
-      </w:r>
-      <w:r>
-        <w:rPr>
-          <w:rFonts w:ascii="PT Sans" w:hAnsi="PT Sans"/>
-        </w:rPr>
-        <w:t xml:space="preserve"> </w:t>
-      </w:r>
-      <w:proofErr w:type="spellStart"/>
-      <w:r>
-        <w:rPr>
-          <w:rFonts w:ascii="PT Sans" w:hAnsi="PT Sans"/>
-        </w:rPr>
-        <w:t>A2.1</w:t>
-      </w:r>
-      <w:proofErr w:type="spellEnd"/>
-      <w:r>
-        <w:rPr>
-          <w:rFonts w:ascii="PT Sans" w:hAnsi="PT Sans"/>
-        </w:rPr>
-        <w:t xml:space="preserve"> </w:t>
-      </w:r>
-      <w:r>
-        <w:rPr>
-          <w:rFonts w:ascii="Helvetica" w:eastAsia="Helvetica" w:hAnsi="Helvetica" w:cs="Helvetica"/>
-        </w:rPr>
-        <w:t xml:space="preserve">– </w:t>
-      </w:r>
-      <w:proofErr w:type="spellStart"/>
-      <w:r>
-        <w:rPr>
-          <w:rFonts w:ascii="Helvetica" w:eastAsia="Helvetica" w:hAnsi="Helvetica" w:cs="Helvetica"/>
-        </w:rPr>
-        <w:t>A2.2</w:t>
-      </w:r>
-      <w:proofErr w:type="spellEnd"/>
-      <w:r>
-        <w:rPr>
-          <w:rFonts w:ascii="Helvetica" w:eastAsia="Helvetica" w:hAnsi="Helvetica" w:cs="Helvetica"/>
-        </w:rPr>
-        <w:t>)</w:t>
-      </w:r>
-    </w:p>
+    <w:tbl>
+      <w:tblPr>
+        <w:tblStyle w:val="TableGrid"/>
+        <w:tblW w:w="0" w:type="auto"/>
+        <w:tblInd w:w="450" w:type="dxa"/>
+        <w:tblBorders>
+          <w:top w:val="none" w:sz="0" w:space="0" w:color="auto"/>
+          <w:left w:val="none" w:sz="0" w:space="0" w:color="auto"/>
+          <w:bottom w:val="none" w:sz="0" w:space="0" w:color="auto"/>
+          <w:right w:val="none" w:sz="0" w:space="0" w:color="auto"/>
+          <w:insideH w:val="none" w:sz="0" w:space="0" w:color="auto"/>
+          <w:insideV w:val="none" w:sz="0" w:space="0" w:color="auto"/>
+        </w:tblBorders>
+        <w:tblLook w:val="04A0" w:firstRow="1" w:lastRow="0" w:firstColumn="1" w:lastColumn="0" w:noHBand="0" w:noVBand="1"/>
+      </w:tblPr>
+      <w:tblGrid>
+        <w:gridCol w:w="5284"/>
+        <w:gridCol w:w="5282"/>
+      </w:tblGrid>
+      <w:tr>
+        <w:tc>
+          <w:tcPr>
+            <w:tcW w:w="5508" w:type="dxa"/>
+          </w:tcPr>
+          <w:p>
+            <w:pPr>
+              <w:rPr>
+                <w:rFonts w:ascii="PT Sans" w:hAnsi="PT Sans"/>
+              </w:rPr>
+            </w:pPr>
+            <w:r>
+              <w:rPr>
+                <w:rFonts w:ascii="PT Sans" w:hAnsi="PT Sans"/>
+                <w:sz w:val="23"/>
+                <w:szCs w:val="23"/>
+              </w:rPr>
+              <w:t xml:space="preserve">Native English Speaker </w:t>
+            </w:r>
+          </w:p>
+        </w:tc>
+        <w:tc>
+          <w:tcPr>
+            <w:tcW w:w="5508" w:type="dxa"/>
+          </w:tcPr>
+          <w:p>
+            <w:pPr>
+              <w:rPr>
+                <w:rFonts w:ascii="PT Sans" w:hAnsi="PT Sans"/>
+              </w:rPr>
+            </w:pPr>
+            <w:r>
+              <w:rPr>
+                <w:rFonts w:ascii="PT Sans" w:hAnsi="PT Sans"/>
+              </w:rPr>
+              <w:t xml:space="preserve">German (level </w:t>
+            </w:r>
+            <w:proofErr w:type="spellStart"/>
+            <w:r>
+              <w:rPr>
+                <w:rFonts w:ascii="PT Sans" w:hAnsi="PT Sans"/>
+              </w:rPr>
+              <w:t>A2.1</w:t>
+            </w:r>
+            <w:proofErr w:type="spellEnd"/>
+            <w:r>
+              <w:rPr>
+                <w:rFonts w:ascii="PT Sans" w:hAnsi="PT Sans"/>
+              </w:rPr>
+              <w:t xml:space="preserve"> </w:t>
+            </w:r>
+            <w:r>
+              <w:rPr>
+                <w:rFonts w:ascii="Helvetica" w:eastAsia="Helvetica" w:hAnsi="Helvetica" w:cs="Helvetica"/>
+              </w:rPr>
+              <w:t xml:space="preserve">– </w:t>
+            </w:r>
+            <w:proofErr w:type="spellStart"/>
+            <w:r>
+              <w:rPr>
+                <w:rFonts w:ascii="Helvetica" w:eastAsia="Helvetica" w:hAnsi="Helvetica" w:cs="Helvetica"/>
+              </w:rPr>
+              <w:t>A2.2</w:t>
+            </w:r>
+            <w:proofErr w:type="spellEnd"/>
+            <w:r>
+              <w:rPr>
+                <w:rFonts w:ascii="Helvetica" w:eastAsia="Helvetica" w:hAnsi="Helvetica" w:cs="Helvetica"/>
+              </w:rPr>
+              <w:t>)</w:t>
+            </w:r>
+          </w:p>
+        </w:tc>
+      </w:tr>
+    </w:tbl>
     <w:p>
       <w:pPr>
         <w:spacing w:after="0" w:line="240" w:lineRule="auto"/>
@@ -4491,7 +4280,7 @@
           <w:rFonts w:ascii="PT Sans" w:hAnsi="PT Sans"/>
         </w:rPr>
         <w:pict w14:anchorId="5B484B38">
-          <v:rect id="_x0000_i1031" style="width:0;height:1.5pt" o:hrstd="t" o:hr="t" fillcolor="#a0a0a0" stroked="f"/>
+          <v:rect id="_x0000_i1032" style="width:0;height:1.5pt" o:hrstd="t" o:hr="t" fillcolor="#a0a0a0" stroked="f"/>
         </w:pict>
       </w:r>
     </w:p>
@@ -4556,15 +4345,14 @@
           </w:tcPr>
           <w:p>
             <w:pPr>
+              <w:ind w:left="450"/>
               <w:rPr>
                 <w:rFonts w:ascii="PT Sans" w:hAnsi="PT Sans"/>
-                <w:b/>
               </w:rPr>
             </w:pPr>
             <w:r>
               <w:rPr>
                 <w:rFonts w:ascii="PT Sans" w:hAnsi="PT Sans"/>
-                <w:b/>
               </w:rPr>
               <w:t>Stephanie Dawson, PhD</w:t>
             </w:r>
@@ -4572,6 +4360,7 @@
           <w:p>
             <w:pPr>
               <w:pStyle w:val="NoSpacing"/>
+              <w:ind w:left="450"/>
               <w:rPr>
                 <w:rFonts w:ascii="PT Sans" w:hAnsi="PT Sans"/>
               </w:rPr>
@@ -4580,33 +4369,12 @@
               <w:rPr>
                 <w:rFonts w:ascii="PT Sans" w:hAnsi="PT Sans"/>
               </w:rPr>
-              <w:t xml:space="preserve">CEO, </w:t>
-            </w:r>
-            <w:bookmarkStart w:id="0" w:name="_GoBack"/>
-            <w:bookmarkEnd w:id="0"/>
-          </w:p>
-          <w:p>
-            <w:pPr>
-              <w:pStyle w:val="NoSpacing"/>
-              <w:rPr>
-                <w:rFonts w:ascii="PT Sans" w:hAnsi="PT Sans"/>
-              </w:rPr>
-            </w:pPr>
-            <w:r>
-              <w:rPr>
-                <w:rFonts w:ascii="PT Sans" w:hAnsi="PT Sans"/>
-              </w:rPr>
-              <w:t>ScienceOpe</w:t>
-            </w:r>
-            <w:r>
-              <w:rPr>
-                <w:rFonts w:ascii="PT Sans" w:hAnsi="PT Sans"/>
-              </w:rPr>
-              <w:t xml:space="preserve">n </w:t>
+              <w:t xml:space="preserve">CEO, ScienceOpen </w:t>
             </w:r>
           </w:p>
           <w:p>
             <w:pPr>
+              <w:ind w:left="450"/>
               <w:rPr>
                 <w:rFonts w:ascii="PT Sans" w:hAnsi="PT Sans"/>
               </w:rPr>
@@ -4616,13 +4384,7 @@
               <w:rPr>
                 <w:rFonts w:ascii="PT Sans" w:hAnsi="PT Sans"/>
               </w:rPr>
-              <w:t>s</w:t>
-            </w:r>
-            <w:r>
-              <w:rPr>
-                <w:rFonts w:ascii="PT Sans" w:hAnsi="PT Sans"/>
-              </w:rPr>
-              <w:t>tephanie.dawson@scienceopen.com</w:t>
+              <w:t>stephanie.dawson@scienceopen.com</w:t>
             </w:r>
             <w:proofErr w:type="spellEnd"/>
           </w:p>
@@ -4630,6 +4392,7 @@
             <w:pPr>
               <w:pStyle w:val="NoSpacing"/>
               <w:spacing w:line="360" w:lineRule="auto"/>
+              <w:ind w:left="450"/>
               <w:rPr>
                 <w:rFonts w:ascii="PT Sans" w:hAnsi="PT Sans"/>
               </w:rPr>
@@ -4638,50 +4401,26 @@
               <w:rPr>
                 <w:rFonts w:ascii="PT Sans" w:hAnsi="PT Sans"/>
               </w:rPr>
-              <w:t xml:space="preserve">+49 </w:t>
-            </w:r>
-            <w:r>
-              <w:rPr>
-                <w:rFonts w:ascii="PT Sans" w:hAnsi="PT Sans"/>
-              </w:rPr>
-              <w:t xml:space="preserve">(0) </w:t>
-            </w:r>
-            <w:r>
-              <w:rPr>
-                <w:rFonts w:ascii="PT Sans" w:hAnsi="PT Sans"/>
-              </w:rPr>
-              <w:t>306</w:t>
-            </w:r>
-            <w:r>
-              <w:rPr>
-                <w:rFonts w:ascii="PT Sans" w:hAnsi="PT Sans"/>
-              </w:rPr>
-              <w:t>-</w:t>
-            </w:r>
-            <w:r>
-              <w:rPr>
-                <w:rFonts w:ascii="PT Sans" w:hAnsi="PT Sans"/>
-              </w:rPr>
-              <w:t xml:space="preserve">0984-90277 </w:t>
+              <w:t xml:space="preserve">+49 (0) 306-0984-90277 </w:t>
             </w:r>
           </w:p>
           <w:p>
             <w:pPr>
+              <w:ind w:left="450"/>
               <w:rPr>
                 <w:rFonts w:ascii="PT Sans" w:hAnsi="PT Sans"/>
-                <w:b/>
               </w:rPr>
             </w:pPr>
             <w:r>
               <w:rPr>
                 <w:rFonts w:ascii="PT Sans" w:hAnsi="PT Sans"/>
-                <w:b/>
               </w:rPr>
               <w:t>Mauricio Martins, Md. PhD</w:t>
             </w:r>
           </w:p>
           <w:p>
             <w:pPr>
+              <w:ind w:left="450"/>
               <w:rPr>
                 <w:rFonts w:ascii="PT Sans" w:hAnsi="PT Sans"/>
               </w:rPr>
@@ -4695,6 +4434,7 @@
           </w:p>
           <w:p>
             <w:pPr>
+              <w:ind w:left="450"/>
               <w:rPr>
                 <w:rFonts w:ascii="PT Sans" w:hAnsi="PT Sans"/>
               </w:rPr>
@@ -4708,6 +4448,7 @@
           </w:p>
           <w:p>
             <w:pPr>
+              <w:ind w:left="450"/>
               <w:rPr>
                 <w:rFonts w:ascii="PT Sans" w:hAnsi="PT Sans"/>
                 <w:vertAlign w:val="superscript"/>
@@ -4728,6 +4469,7 @@
           </w:p>
           <w:p>
             <w:pPr>
+              <w:ind w:left="450"/>
               <w:rPr>
                 <w:rFonts w:ascii="PT Sans" w:hAnsi="PT Sans"/>
               </w:rPr>
@@ -4745,6 +4487,7 @@
             <w:pPr>
               <w:pStyle w:val="NoSpacing"/>
               <w:spacing w:line="360" w:lineRule="auto"/>
+              <w:ind w:left="450"/>
               <w:rPr>
                 <w:rFonts w:ascii="PT Sans" w:hAnsi="PT Sans"/>
               </w:rPr>
@@ -4758,15 +4501,14 @@
           </w:p>
           <w:p>
             <w:pPr>
+              <w:ind w:left="450"/>
               <w:rPr>
                 <w:rFonts w:ascii="PT Sans" w:hAnsi="PT Sans"/>
-                <w:b/>
               </w:rPr>
             </w:pPr>
             <w:r>
               <w:rPr>
                 <w:rFonts w:ascii="PT Sans" w:hAnsi="PT Sans"/>
-                <w:b/>
               </w:rPr>
               <w:t>Professor Arno Villringer, Md., PhD</w:t>
             </w:r>
@@ -4774,6 +4516,7 @@
           <w:p>
             <w:pPr>
               <w:pStyle w:val="NoSpacing"/>
+              <w:ind w:left="450"/>
               <w:rPr>
                 <w:rFonts w:ascii="PT Sans" w:hAnsi="PT Sans"/>
               </w:rPr>
@@ -4782,26 +4525,13 @@
               <w:rPr>
                 <w:rFonts w:ascii="PT Sans" w:hAnsi="PT Sans"/>
               </w:rPr>
-              <w:t xml:space="preserve">Director, </w:t>
+              <w:t xml:space="preserve">Director, Berlin School of Mind and Brain, </w:t>
             </w:r>
           </w:p>
           <w:p>
             <w:pPr>
               <w:pStyle w:val="NoSpacing"/>
-              <w:rPr>
-                <w:rFonts w:ascii="PT Sans" w:hAnsi="PT Sans"/>
-              </w:rPr>
-            </w:pPr>
-            <w:r>
-              <w:rPr>
-                <w:rFonts w:ascii="PT Sans" w:hAnsi="PT Sans"/>
-              </w:rPr>
-              <w:t xml:space="preserve">Berlin School of Mind and Brain, </w:t>
-            </w:r>
-          </w:p>
-          <w:p>
-            <w:pPr>
-              <w:pStyle w:val="NoSpacing"/>
+              <w:ind w:left="450"/>
               <w:rPr>
                 <w:rFonts w:ascii="PT Sans" w:hAnsi="PT Sans"/>
               </w:rPr>
@@ -4822,6 +4552,7 @@
           <w:p>
             <w:pPr>
               <w:pStyle w:val="NoSpacing"/>
+              <w:ind w:left="450"/>
               <w:rPr>
                 <w:rFonts w:ascii="PT Sans" w:hAnsi="PT Sans"/>
               </w:rPr>
@@ -4839,6 +4570,7 @@
             <w:pPr>
               <w:pStyle w:val="NoSpacing"/>
               <w:spacing w:line="360" w:lineRule="auto"/>
+              <w:ind w:left="450"/>
               <w:rPr>
                 <w:rFonts w:ascii="PT Sans" w:hAnsi="PT Sans"/>
               </w:rPr>
@@ -4852,21 +4584,21 @@
           </w:p>
           <w:p>
             <w:pPr>
+              <w:ind w:left="450"/>
               <w:rPr>
                 <w:rFonts w:ascii="PT Sans" w:hAnsi="PT Sans"/>
-                <w:b/>
               </w:rPr>
             </w:pPr>
             <w:r>
               <w:rPr>
                 <w:rFonts w:ascii="PT Sans" w:hAnsi="PT Sans"/>
-                <w:b/>
               </w:rPr>
               <w:t>Kathrin Ohla, PhD</w:t>
             </w:r>
           </w:p>
           <w:p>
             <w:pPr>
+              <w:ind w:left="450"/>
               <w:rPr>
                 <w:rFonts w:ascii="PT Sans" w:hAnsi="PT Sans"/>
               </w:rPr>
@@ -4888,6 +4620,7 @@
           </w:p>
           <w:p>
             <w:pPr>
+              <w:ind w:left="450"/>
               <w:rPr>
                 <w:rFonts w:ascii="PT Sans" w:hAnsi="PT Sans"/>
               </w:rPr>
@@ -4896,30 +4629,12 @@
               <w:rPr>
                 <w:rFonts w:ascii="PT Sans" w:hAnsi="PT Sans"/>
               </w:rPr>
-              <w:t xml:space="preserve">Group Leader, </w:t>
+              <w:t xml:space="preserve">Junior research group leader, </w:t>
             </w:r>
           </w:p>
           <w:p>
             <w:pPr>
-              <w:rPr>
-                <w:rFonts w:ascii="PT Sans" w:hAnsi="PT Sans"/>
-              </w:rPr>
-            </w:pPr>
-            <w:r>
-              <w:rPr>
-                <w:rFonts w:ascii="PT Sans" w:hAnsi="PT Sans"/>
-              </w:rPr>
-              <w:t>Junior research group leader,</w:t>
-            </w:r>
-            <w:r>
-              <w:rPr>
-                <w:rFonts w:ascii="PT Sans" w:hAnsi="PT Sans"/>
-              </w:rPr>
-              <w:t xml:space="preserve"> </w:t>
-            </w:r>
-          </w:p>
-          <w:p>
-            <w:pPr>
+              <w:ind w:left="450"/>
               <w:rPr>
                 <w:rFonts w:ascii="PT Sans" w:hAnsi="PT Sans"/>
               </w:rPr>
@@ -4933,6 +4648,7 @@
           </w:p>
           <w:p>
             <w:pPr>
+              <w:ind w:left="450"/>
               <w:rPr>
                 <w:rFonts w:ascii="PT Sans" w:hAnsi="PT Sans"/>
               </w:rPr>
@@ -4949,6 +4665,7 @@
           <w:p>
             <w:pPr>
               <w:pStyle w:val="NoSpacing"/>
+              <w:ind w:left="450"/>
               <w:rPr>
                 <w:rFonts w:ascii="PT Sans" w:hAnsi="PT Sans"/>
               </w:rPr>
@@ -4968,9 +4685,9 @@
           <w:p>
             <w:pPr>
               <w:pStyle w:val="NoSpacing"/>
+              <w:ind w:left="1786" w:hanging="1530"/>
               <w:rPr>
                 <w:rFonts w:ascii="PT Sans" w:eastAsia="Times New Roman" w:hAnsi="PT Sans" w:cs="Times New Roman"/>
-                <w:b/>
                 <w:bCs/>
                 <w:color w:val="000000" w:themeColor="text1"/>
               </w:rPr>
@@ -4978,7 +4695,6 @@
             <w:r>
               <w:rPr>
                 <w:rFonts w:ascii="PT Sans" w:eastAsia="Times New Roman" w:hAnsi="PT Sans" w:cs="Times New Roman"/>
-                <w:b/>
                 <w:bCs/>
                 <w:color w:val="000000" w:themeColor="text1"/>
               </w:rPr>
@@ -4988,6 +4704,7 @@
           <w:p>
             <w:pPr>
               <w:pStyle w:val="NoSpacing"/>
+              <w:ind w:left="1786" w:hanging="1530"/>
               <w:rPr>
                 <w:rFonts w:ascii="PT Sans" w:eastAsia="Times New Roman" w:hAnsi="PT Sans" w:cs="Times New Roman"/>
                 <w:bCs/>
@@ -5006,6 +4723,7 @@
           <w:p>
             <w:pPr>
               <w:pStyle w:val="NoSpacing"/>
+              <w:ind w:left="1786" w:hanging="1530"/>
               <w:rPr>
                 <w:rFonts w:ascii="PT Sans" w:eastAsia="Times New Roman" w:hAnsi="PT Sans" w:cs="Times New Roman"/>
                 <w:bCs/>
@@ -5024,6 +4742,7 @@
           <w:p>
             <w:pPr>
               <w:pStyle w:val="NoSpacing"/>
+              <w:ind w:left="1786" w:hanging="1530"/>
               <w:rPr>
                 <w:rFonts w:ascii="PT Sans" w:hAnsi="PT Sans"/>
               </w:rPr>
@@ -5041,6 +4760,7 @@
             <w:pPr>
               <w:pStyle w:val="NoSpacing"/>
               <w:spacing w:line="360" w:lineRule="auto"/>
+              <w:ind w:left="1786" w:hanging="1530"/>
               <w:rPr>
                 <w:rFonts w:ascii="PT Sans" w:hAnsi="PT Sans"/>
               </w:rPr>
@@ -5055,15 +4775,14 @@
           <w:p>
             <w:pPr>
               <w:pStyle w:val="NoSpacing"/>
+              <w:ind w:left="1786" w:hanging="1530"/>
               <w:rPr>
                 <w:rFonts w:ascii="PT Sans" w:hAnsi="PT Sans"/>
-                <w:b/>
               </w:rPr>
             </w:pPr>
             <w:r>
               <w:rPr>
                 <w:rFonts w:ascii="PT Sans" w:hAnsi="PT Sans"/>
-                <w:b/>
               </w:rPr>
               <w:t xml:space="preserve">Howard </w:t>
             </w:r>
@@ -5071,7 +4790,6 @@
             <w:r>
               <w:rPr>
                 <w:rFonts w:ascii="PT Sans" w:hAnsi="PT Sans"/>
-                <w:b/>
               </w:rPr>
               <w:t>Gossack</w:t>
             </w:r>
@@ -5079,7 +4797,6 @@
             <w:r>
               <w:rPr>
                 <w:rFonts w:ascii="PT Sans" w:hAnsi="PT Sans"/>
-                <w:b/>
               </w:rPr>
               <w:t xml:space="preserve"> </w:t>
             </w:r>
@@ -5087,6 +4804,7 @@
           <w:p>
             <w:pPr>
               <w:pStyle w:val="NoSpacing"/>
+              <w:ind w:left="1786" w:hanging="1530"/>
               <w:rPr>
                 <w:rFonts w:ascii="PT Sans" w:hAnsi="PT Sans"/>
               </w:rPr>
@@ -5097,14 +4815,12 @@
               </w:rPr>
               <w:t>Owner &amp; President,</w:t>
             </w:r>
-          </w:p>
-          <w:p>
-            <w:pPr>
-              <w:pStyle w:val="NoSpacing"/>
+            <w:r>
               <w:rPr>
                 <w:rFonts w:ascii="PT Sans" w:hAnsi="PT Sans"/>
               </w:rPr>
-            </w:pPr>
+              <w:t xml:space="preserve"> </w:t>
+            </w:r>
             <w:r>
               <w:rPr>
                 <w:rFonts w:ascii="PT Sans" w:hAnsi="PT Sans"/>
@@ -5115,6 +4831,7 @@
           <w:p>
             <w:pPr>
               <w:pStyle w:val="NoSpacing"/>
+              <w:ind w:left="1786" w:hanging="1530"/>
               <w:rPr>
                 <w:rFonts w:ascii="PT Sans" w:hAnsi="PT Sans"/>
               </w:rPr>
@@ -5132,6 +4849,7 @@
             <w:pPr>
               <w:pStyle w:val="NoSpacing"/>
               <w:spacing w:line="360" w:lineRule="auto"/>
+              <w:ind w:left="1786" w:hanging="1530"/>
               <w:rPr>
                 <w:rFonts w:ascii="PT Sans" w:hAnsi="PT Sans"/>
               </w:rPr>
@@ -5146,15 +4864,14 @@
           <w:p>
             <w:pPr>
               <w:pStyle w:val="NoSpacing"/>
+              <w:ind w:left="1786" w:hanging="1530"/>
               <w:rPr>
                 <w:rFonts w:ascii="PT Sans" w:hAnsi="PT Sans"/>
-                <w:b/>
               </w:rPr>
             </w:pPr>
             <w:r>
               <w:rPr>
                 <w:rFonts w:ascii="PT Sans" w:hAnsi="PT Sans"/>
-                <w:b/>
               </w:rPr>
               <w:t>Jeff Bedwell PhD</w:t>
             </w:r>
@@ -5162,6 +4879,7 @@
           <w:p>
             <w:pPr>
               <w:pStyle w:val="NoSpacing"/>
+              <w:ind w:left="1786" w:hanging="1530"/>
               <w:rPr>
                 <w:rFonts w:ascii="PT Sans" w:hAnsi="PT Sans"/>
               </w:rPr>
@@ -5170,18 +4888,13 @@
               <w:rPr>
                 <w:rFonts w:ascii="PT Sans" w:hAnsi="PT Sans"/>
               </w:rPr>
-              <w:t>Associate P</w:t>
-            </w:r>
-            <w:r>
-              <w:rPr>
-                <w:rFonts w:ascii="PT Sans" w:hAnsi="PT Sans"/>
-              </w:rPr>
-              <w:t xml:space="preserve">rofessor of Clinical Psychology, </w:t>
+              <w:t xml:space="preserve">Associate Professor of Clinical Psychology, </w:t>
             </w:r>
           </w:p>
           <w:p>
             <w:pPr>
               <w:pStyle w:val="NoSpacing"/>
+              <w:ind w:left="1786" w:hanging="1530"/>
               <w:rPr>
                 <w:rFonts w:ascii="PT Sans" w:hAnsi="PT Sans"/>
               </w:rPr>
@@ -5196,6 +4909,7 @@
           <w:p>
             <w:pPr>
               <w:pStyle w:val="NoSpacing"/>
+              <w:ind w:left="1786" w:hanging="1530"/>
               <w:rPr>
                 <w:rFonts w:ascii="PT Sans" w:hAnsi="PT Sans"/>
               </w:rPr>
@@ -5219,6 +4933,7 @@
             <w:pPr>
               <w:pStyle w:val="NoSpacing"/>
               <w:spacing w:line="360" w:lineRule="auto"/>
+              <w:ind w:left="1786" w:hanging="1530"/>
               <w:rPr>
                 <w:rFonts w:ascii="PT Sans" w:hAnsi="PT Sans"/>
               </w:rPr>
@@ -5227,27 +4942,20 @@
               <w:rPr>
                 <w:rFonts w:ascii="PT Sans" w:hAnsi="PT Sans"/>
               </w:rPr>
-              <w:t>+01 407-</w:t>
-            </w:r>
-            <w:r>
-              <w:rPr>
-                <w:rFonts w:ascii="PT Sans" w:hAnsi="PT Sans"/>
-              </w:rPr>
-              <w:t xml:space="preserve">823-5858 </w:t>
+              <w:t xml:space="preserve">+01 407-823-5858 </w:t>
             </w:r>
           </w:p>
           <w:p>
             <w:pPr>
               <w:pStyle w:val="NoSpacing"/>
+              <w:ind w:left="1786" w:hanging="1530"/>
               <w:rPr>
                 <w:rFonts w:ascii="PT Sans" w:hAnsi="PT Sans"/>
-                <w:b/>
               </w:rPr>
             </w:pPr>
             <w:r>
               <w:rPr>
                 <w:rFonts w:ascii="PT Sans" w:hAnsi="PT Sans"/>
-                <w:b/>
               </w:rPr>
               <w:t xml:space="preserve">David </w:t>
             </w:r>
@@ -5255,7 +4963,6 @@
             <w:r>
               <w:rPr>
                 <w:rFonts w:ascii="PT Sans" w:hAnsi="PT Sans"/>
-                <w:b/>
               </w:rPr>
               <w:t>Rosynsky</w:t>
             </w:r>
@@ -5263,7 +4970,6 @@
             <w:r>
               <w:rPr>
                 <w:rFonts w:ascii="PT Sans" w:hAnsi="PT Sans"/>
-                <w:b/>
               </w:rPr>
               <w:t xml:space="preserve">, </w:t>
             </w:r>
@@ -5271,6 +4977,7 @@
           <w:p>
             <w:pPr>
               <w:pStyle w:val="NoSpacing"/>
+              <w:ind w:left="1786" w:hanging="1530"/>
               <w:rPr>
                 <w:rFonts w:ascii="PT Sans" w:hAnsi="PT Sans"/>
               </w:rPr>
@@ -5285,6 +4992,7 @@
           <w:p>
             <w:pPr>
               <w:pStyle w:val="NoSpacing"/>
+              <w:ind w:left="1786" w:hanging="1530"/>
               <w:rPr>
                 <w:rFonts w:ascii="PT Sans" w:hAnsi="PT Sans"/>
               </w:rPr>
@@ -5299,6 +5007,7 @@
           <w:p>
             <w:pPr>
               <w:pStyle w:val="NoSpacing"/>
+              <w:ind w:left="1786" w:hanging="1530"/>
               <w:rPr>
                 <w:rFonts w:ascii="PT Sans" w:hAnsi="PT Sans"/>
               </w:rPr>
@@ -5315,6 +5024,7 @@
           <w:p>
             <w:pPr>
               <w:spacing w:line="360" w:lineRule="auto"/>
+              <w:ind w:left="1786" w:hanging="1530"/>
               <w:rPr>
                 <w:rFonts w:ascii="PT Sans" w:eastAsia="Times New Roman" w:hAnsi="PT Sans" w:cs="Times New Roman"/>
                 <w:color w:val="auto"/>
@@ -5326,50 +5036,26 @@
                 <w:color w:val="000000" w:themeColor="text1"/>
                 <w:shd w:val="clear" w:color="auto" w:fill="FFFFFF"/>
               </w:rPr>
-              <w:t>+01 727-</w:t>
-            </w:r>
-            <w:r>
-              <w:rPr>
-                <w:rFonts w:ascii="PT Sans" w:eastAsia="Times New Roman" w:hAnsi="PT Sans" w:cs="Arial"/>
-                <w:color w:val="000000" w:themeColor="text1"/>
-                <w:shd w:val="clear" w:color="auto" w:fill="FFFFFF"/>
-              </w:rPr>
-              <w:t xml:space="preserve">502-0188 </w:t>
-            </w:r>
-            <w:r>
-              <w:rPr>
-                <w:rFonts w:ascii="PT Sans" w:eastAsia="Times New Roman" w:hAnsi="PT Sans" w:cs="Arial"/>
-                <w:color w:val="000000" w:themeColor="text1"/>
-                <w:shd w:val="clear" w:color="auto" w:fill="FFFFFF"/>
-              </w:rPr>
-              <w:t xml:space="preserve">ext. </w:t>
-            </w:r>
-            <w:r>
-              <w:rPr>
-                <w:rFonts w:ascii="PT Sans" w:eastAsia="Times New Roman" w:hAnsi="PT Sans" w:cs="Arial"/>
-                <w:color w:val="000000" w:themeColor="text1"/>
-                <w:shd w:val="clear" w:color="auto" w:fill="FFFFFF"/>
-              </w:rPr>
-              <w:t>29</w:t>
+              <w:t>+01 727-502-0188 ext. 29</w:t>
             </w:r>
           </w:p>
           <w:p>
             <w:pPr>
+              <w:ind w:left="1786" w:hanging="1530"/>
               <w:rPr>
                 <w:rFonts w:ascii="PT Sans" w:eastAsia="Times New Roman" w:hAnsi="PT Sans"/>
-                <w:b/>
               </w:rPr>
             </w:pPr>
             <w:r>
               <w:rPr>
                 <w:rFonts w:ascii="PT Sans" w:eastAsia="Times New Roman" w:hAnsi="PT Sans"/>
-                <w:b/>
               </w:rPr>
               <w:t xml:space="preserve">Nathan Andersen PhD </w:t>
             </w:r>
           </w:p>
           <w:p>
             <w:pPr>
+              <w:ind w:left="1786" w:hanging="1530"/>
               <w:rPr>
                 <w:rFonts w:ascii="PT Sans" w:eastAsia="Times New Roman" w:hAnsi="PT Sans"/>
               </w:rPr>
@@ -5383,6 +5069,7 @@
           </w:p>
           <w:p>
             <w:pPr>
+              <w:ind w:left="1786" w:hanging="1530"/>
               <w:rPr>
                 <w:rFonts w:ascii="PT Sans" w:eastAsia="Times New Roman" w:hAnsi="PT Sans"/>
               </w:rPr>
@@ -5399,6 +5086,7 @@
           <w:p>
             <w:pPr>
               <w:pStyle w:val="NoSpacing"/>
+              <w:ind w:left="1786" w:hanging="1530"/>
               <w:rPr>
                 <w:rFonts w:ascii="PT Sans" w:eastAsia="Times New Roman" w:hAnsi="PT Sans"/>
               </w:rPr>
@@ -5407,13 +5095,7 @@
               <w:rPr>
                 <w:rFonts w:ascii="PT Sans" w:eastAsia="Times New Roman" w:hAnsi="PT Sans"/>
               </w:rPr>
-              <w:t>+01 727-</w:t>
-            </w:r>
-            <w:r>
-              <w:rPr>
-                <w:rFonts w:ascii="PT Sans" w:eastAsia="Times New Roman" w:hAnsi="PT Sans"/>
-              </w:rPr>
-              <w:t>864-8331</w:t>
+              <w:t>+01 727-864-8331</w:t>
             </w:r>
           </w:p>
         </w:tc>
@@ -5428,7 +5110,7 @@
       </w:pPr>
     </w:p>
     <w:sectPr>
-      <w:headerReference w:type="default" r:id="rId20"/>
+      <w:headerReference w:type="default" r:id="rId22"/>
       <w:type w:val="continuous"/>
       <w:pgSz w:w="12240" w:h="15840"/>
       <w:pgMar w:top="720" w:right="720" w:bottom="720" w:left="720" w:header="720" w:footer="720" w:gutter="0"/>
@@ -6539,7 +6221,7 @@
   <w:abstractNum w:abstractNumId="9">
     <w:nsid w:val="33271A99"/>
     <w:multiLevelType w:val="hybridMultilevel"/>
-    <w:tmpl w:val="1082C74C"/>
+    <w:tmpl w:val="51B4FC7E"/>
     <w:lvl w:ilvl="0" w:tplc="04090001">
       <w:start w:val="1"/>
       <w:numFmt w:val="bullet"/>
@@ -6552,7 +6234,7 @@
         <w:rFonts w:ascii="Symbol" w:hAnsi="Symbol" w:hint="default"/>
       </w:rPr>
     </w:lvl>
-    <w:lvl w:ilvl="1" w:tplc="04090001">
+    <w:lvl w:ilvl="1" w:tplc="FF3C2F4A">
       <w:start w:val="1"/>
       <w:numFmt w:val="bullet"/>
       <w:lvlText w:val=""/>
@@ -6562,6 +6244,8 @@
       </w:pPr>
       <w:rPr>
         <w:rFonts w:ascii="Symbol" w:hAnsi="Symbol" w:hint="default"/>
+        <w:sz w:val="22"/>
+        <w:szCs w:val="22"/>
       </w:rPr>
     </w:lvl>
     <w:lvl w:ilvl="2" w:tplc="04090005" w:tentative="1">
@@ -9109,6 +8793,18 @@
       </w:tblCellMar>
     </w:tblPr>
   </w:style>
+  <w:style w:type="character" w:styleId="FollowedHyperlink">
+    <w:name w:val="FollowedHyperlink"/>
+    <w:basedOn w:val="DefaultParagraphFont"/>
+    <w:uiPriority w:val="99"/>
+    <w:semiHidden/>
+    <w:unhideWhenUsed/>
+    <w:rsid w:val="007A3C99"/>
+    <w:rPr>
+      <w:color w:val="954F72" w:themeColor="followedHyperlink"/>
+      <w:u w:val="single"/>
+    </w:rPr>
+  </w:style>
 </w:styles>
 </file>
 

</xml_diff>